<commit_message>
Add AppointmentType to DB
</commit_message>
<xml_diff>
--- a/Documentation.docx
+++ b/Documentation.docx
@@ -129,6 +129,9 @@
     <w:p/>
     <w:p>
       <w:r>
+        <w:rPr>
+          <w:noProof/>
+        </w:rPr>
         <w:lastRenderedPageBreak/>
         <w:drawing>
           <wp:inline distT="0" distB="0" distL="0" distR="0" wp14:anchorId="73020C17" wp14:editId="3096B29C">
@@ -2738,6 +2741,15 @@
       </w:r>
     </w:p>
     <w:p>
+      <w:pPr>
+        <w:rPr>
+          <w:rFonts w:ascii="Consolas" w:hAnsi="Consolas" w:cs="Consolas"/>
+          <w:color w:val="0000FF"/>
+          <w:kern w:val="0"/>
+          <w:sz w:val="19"/>
+          <w:szCs w:val="19"/>
+        </w:rPr>
+      </w:pPr>
       <w:r>
         <w:rPr>
           <w:rFonts w:ascii="Consolas" w:hAnsi="Consolas" w:cs="Consolas"/>
@@ -2817,6 +2829,426 @@
           <w:szCs w:val="19"/>
         </w:rPr>
         <w:t>CLUSTERED</w:t>
+      </w:r>
+    </w:p>
+    <w:p>
+      <w:pPr>
+        <w:rPr>
+          <w:rFonts w:ascii="Consolas" w:hAnsi="Consolas" w:cs="Consolas"/>
+          <w:color w:val="0000FF"/>
+          <w:kern w:val="0"/>
+          <w:sz w:val="19"/>
+          <w:szCs w:val="19"/>
+        </w:rPr>
+      </w:pPr>
+    </w:p>
+    <w:p>
+      <w:pPr>
+        <w:rPr>
+          <w:rFonts w:ascii="Consolas" w:hAnsi="Consolas" w:cs="Consolas"/>
+          <w:color w:val="0000FF"/>
+          <w:kern w:val="0"/>
+          <w:sz w:val="19"/>
+          <w:szCs w:val="19"/>
+        </w:rPr>
+      </w:pPr>
+    </w:p>
+    <w:p>
+      <w:pPr>
+        <w:rPr>
+          <w:rFonts w:ascii="Consolas" w:hAnsi="Consolas" w:cs="Consolas"/>
+          <w:color w:val="0000FF"/>
+          <w:kern w:val="0"/>
+          <w:sz w:val="19"/>
+          <w:szCs w:val="19"/>
+        </w:rPr>
+      </w:pPr>
+    </w:p>
+    <w:p>
+      <w:pPr>
+        <w:pStyle w:val="Heading1"/>
+      </w:pPr>
+      <w:r>
+        <w:t>Alter table to add appointment</w:t>
+      </w:r>
+      <w:r>
+        <w:t>T</w:t>
+      </w:r>
+      <w:r>
+        <w:t xml:space="preserve">ype column </w:t>
+      </w:r>
+    </w:p>
+    <w:p>
+      <w:pPr>
+        <w:rPr>
+          <w:rFonts w:ascii="Consolas" w:hAnsi="Consolas" w:cs="Consolas"/>
+          <w:color w:val="0000FF"/>
+          <w:kern w:val="0"/>
+          <w:sz w:val="19"/>
+          <w:szCs w:val="19"/>
+        </w:rPr>
+      </w:pPr>
+    </w:p>
+    <w:p>
+      <w:pPr>
+        <w:autoSpaceDE w:val="0"/>
+        <w:autoSpaceDN w:val="0"/>
+        <w:adjustRightInd w:val="0"/>
+        <w:spacing w:after="0" w:line="240" w:lineRule="auto"/>
+        <w:rPr>
+          <w:rFonts w:ascii="Consolas" w:hAnsi="Consolas" w:cs="Consolas"/>
+          <w:color w:val="000000"/>
+          <w:kern w:val="0"/>
+          <w:sz w:val="19"/>
+          <w:szCs w:val="19"/>
+        </w:rPr>
+      </w:pPr>
+      <w:r>
+        <w:rPr>
+          <w:rFonts w:ascii="Consolas" w:hAnsi="Consolas" w:cs="Consolas"/>
+          <w:color w:val="0000FF"/>
+          <w:kern w:val="0"/>
+          <w:sz w:val="19"/>
+          <w:szCs w:val="19"/>
+        </w:rPr>
+        <w:t>ALTER</w:t>
+      </w:r>
+      <w:r>
+        <w:rPr>
+          <w:rFonts w:ascii="Consolas" w:hAnsi="Consolas" w:cs="Consolas"/>
+          <w:color w:val="000000"/>
+          <w:kern w:val="0"/>
+          <w:sz w:val="19"/>
+          <w:szCs w:val="19"/>
+        </w:rPr>
+        <w:t xml:space="preserve"> </w:t>
+      </w:r>
+      <w:r>
+        <w:rPr>
+          <w:rFonts w:ascii="Consolas" w:hAnsi="Consolas" w:cs="Consolas"/>
+          <w:color w:val="0000FF"/>
+          <w:kern w:val="0"/>
+          <w:sz w:val="19"/>
+          <w:szCs w:val="19"/>
+        </w:rPr>
+        <w:t>TABLE</w:t>
+      </w:r>
+      <w:r>
+        <w:rPr>
+          <w:rFonts w:ascii="Consolas" w:hAnsi="Consolas" w:cs="Consolas"/>
+          <w:color w:val="000000"/>
+          <w:kern w:val="0"/>
+          <w:sz w:val="19"/>
+          <w:szCs w:val="19"/>
+        </w:rPr>
+        <w:t xml:space="preserve"> Appointments</w:t>
+      </w:r>
+    </w:p>
+    <w:p>
+      <w:pPr>
+        <w:autoSpaceDE w:val="0"/>
+        <w:autoSpaceDN w:val="0"/>
+        <w:adjustRightInd w:val="0"/>
+        <w:spacing w:after="0" w:line="240" w:lineRule="auto"/>
+        <w:rPr>
+          <w:rFonts w:ascii="Consolas" w:hAnsi="Consolas" w:cs="Consolas"/>
+          <w:color w:val="000000"/>
+          <w:kern w:val="0"/>
+          <w:sz w:val="19"/>
+          <w:szCs w:val="19"/>
+        </w:rPr>
+      </w:pPr>
+      <w:r>
+        <w:rPr>
+          <w:rFonts w:ascii="Consolas" w:hAnsi="Consolas" w:cs="Consolas"/>
+          <w:color w:val="0000FF"/>
+          <w:kern w:val="0"/>
+          <w:sz w:val="19"/>
+          <w:szCs w:val="19"/>
+        </w:rPr>
+        <w:t>ADD</w:t>
+      </w:r>
+      <w:r>
+        <w:rPr>
+          <w:rFonts w:ascii="Consolas" w:hAnsi="Consolas" w:cs="Consolas"/>
+          <w:color w:val="000000"/>
+          <w:kern w:val="0"/>
+          <w:sz w:val="19"/>
+          <w:szCs w:val="19"/>
+        </w:rPr>
+        <w:t xml:space="preserve"> AppointmentType </w:t>
+      </w:r>
+      <w:r>
+        <w:rPr>
+          <w:rFonts w:ascii="Consolas" w:hAnsi="Consolas" w:cs="Consolas"/>
+          <w:color w:val="0000FF"/>
+          <w:kern w:val="0"/>
+          <w:sz w:val="19"/>
+          <w:szCs w:val="19"/>
+        </w:rPr>
+        <w:t>VARCHAR</w:t>
+      </w:r>
+      <w:r>
+        <w:rPr>
+          <w:rFonts w:ascii="Consolas" w:hAnsi="Consolas" w:cs="Consolas"/>
+          <w:color w:val="808080"/>
+          <w:kern w:val="0"/>
+          <w:sz w:val="19"/>
+          <w:szCs w:val="19"/>
+        </w:rPr>
+        <w:t>(</w:t>
+      </w:r>
+      <w:r>
+        <w:rPr>
+          <w:rFonts w:ascii="Consolas" w:hAnsi="Consolas" w:cs="Consolas"/>
+          <w:color w:val="000000"/>
+          <w:kern w:val="0"/>
+          <w:sz w:val="19"/>
+          <w:szCs w:val="19"/>
+        </w:rPr>
+        <w:t>255</w:t>
+      </w:r>
+      <w:r>
+        <w:rPr>
+          <w:rFonts w:ascii="Consolas" w:hAnsi="Consolas" w:cs="Consolas"/>
+          <w:color w:val="808080"/>
+          <w:kern w:val="0"/>
+          <w:sz w:val="19"/>
+          <w:szCs w:val="19"/>
+        </w:rPr>
+        <w:t>)</w:t>
+      </w:r>
+      <w:r>
+        <w:rPr>
+          <w:rFonts w:ascii="Consolas" w:hAnsi="Consolas" w:cs="Consolas"/>
+          <w:color w:val="000000"/>
+          <w:kern w:val="0"/>
+          <w:sz w:val="19"/>
+          <w:szCs w:val="19"/>
+        </w:rPr>
+        <w:t xml:space="preserve"> </w:t>
+      </w:r>
+      <w:r>
+        <w:rPr>
+          <w:rFonts w:ascii="Consolas" w:hAnsi="Consolas" w:cs="Consolas"/>
+          <w:color w:val="0000FF"/>
+          <w:kern w:val="0"/>
+          <w:sz w:val="19"/>
+          <w:szCs w:val="19"/>
+        </w:rPr>
+        <w:t>DEFAULT</w:t>
+      </w:r>
+      <w:r>
+        <w:rPr>
+          <w:rFonts w:ascii="Consolas" w:hAnsi="Consolas" w:cs="Consolas"/>
+          <w:color w:val="000000"/>
+          <w:kern w:val="0"/>
+          <w:sz w:val="19"/>
+          <w:szCs w:val="19"/>
+        </w:rPr>
+        <w:t xml:space="preserve"> </w:t>
+      </w:r>
+      <w:r>
+        <w:rPr>
+          <w:rFonts w:ascii="Consolas" w:hAnsi="Consolas" w:cs="Consolas"/>
+          <w:color w:val="FF0000"/>
+          <w:kern w:val="0"/>
+          <w:sz w:val="19"/>
+          <w:szCs w:val="19"/>
+        </w:rPr>
+        <w:t>'Consultation'</w:t>
+      </w:r>
+      <w:r>
+        <w:rPr>
+          <w:rFonts w:ascii="Consolas" w:hAnsi="Consolas" w:cs="Consolas"/>
+          <w:color w:val="808080"/>
+          <w:kern w:val="0"/>
+          <w:sz w:val="19"/>
+          <w:szCs w:val="19"/>
+        </w:rPr>
+        <w:t>;</w:t>
+      </w:r>
+    </w:p>
+    <w:p>
+      <w:pPr>
+        <w:autoSpaceDE w:val="0"/>
+        <w:autoSpaceDN w:val="0"/>
+        <w:adjustRightInd w:val="0"/>
+        <w:spacing w:after="0" w:line="240" w:lineRule="auto"/>
+        <w:rPr>
+          <w:rFonts w:ascii="Consolas" w:hAnsi="Consolas" w:cs="Consolas"/>
+          <w:color w:val="000000"/>
+          <w:kern w:val="0"/>
+          <w:sz w:val="19"/>
+          <w:szCs w:val="19"/>
+        </w:rPr>
+      </w:pPr>
+    </w:p>
+    <w:p>
+      <w:pPr>
+        <w:autoSpaceDE w:val="0"/>
+        <w:autoSpaceDN w:val="0"/>
+        <w:adjustRightInd w:val="0"/>
+        <w:spacing w:after="0" w:line="240" w:lineRule="auto"/>
+        <w:rPr>
+          <w:rFonts w:ascii="Consolas" w:hAnsi="Consolas" w:cs="Consolas"/>
+          <w:color w:val="000000"/>
+          <w:kern w:val="0"/>
+          <w:sz w:val="19"/>
+          <w:szCs w:val="19"/>
+        </w:rPr>
+      </w:pPr>
+    </w:p>
+    <w:p>
+      <w:pPr>
+        <w:autoSpaceDE w:val="0"/>
+        <w:autoSpaceDN w:val="0"/>
+        <w:adjustRightInd w:val="0"/>
+        <w:spacing w:after="0" w:line="240" w:lineRule="auto"/>
+        <w:rPr>
+          <w:rFonts w:ascii="Consolas" w:hAnsi="Consolas" w:cs="Consolas"/>
+          <w:color w:val="000000"/>
+          <w:kern w:val="0"/>
+          <w:sz w:val="19"/>
+          <w:szCs w:val="19"/>
+        </w:rPr>
+      </w:pPr>
+      <w:r>
+        <w:rPr>
+          <w:rFonts w:ascii="Consolas" w:hAnsi="Consolas" w:cs="Consolas"/>
+          <w:color w:val="FF00FF"/>
+          <w:kern w:val="0"/>
+          <w:sz w:val="19"/>
+          <w:szCs w:val="19"/>
+        </w:rPr>
+        <w:t>UPDATE</w:t>
+      </w:r>
+      <w:r>
+        <w:rPr>
+          <w:rFonts w:ascii="Consolas" w:hAnsi="Consolas" w:cs="Consolas"/>
+          <w:color w:val="000000"/>
+          <w:kern w:val="0"/>
+          <w:sz w:val="19"/>
+          <w:szCs w:val="19"/>
+        </w:rPr>
+        <w:t xml:space="preserve"> Appointments</w:t>
+      </w:r>
+    </w:p>
+    <w:p>
+      <w:pPr>
+        <w:autoSpaceDE w:val="0"/>
+        <w:autoSpaceDN w:val="0"/>
+        <w:adjustRightInd w:val="0"/>
+        <w:spacing w:after="0" w:line="240" w:lineRule="auto"/>
+        <w:rPr>
+          <w:rFonts w:ascii="Consolas" w:hAnsi="Consolas" w:cs="Consolas"/>
+          <w:color w:val="000000"/>
+          <w:kern w:val="0"/>
+          <w:sz w:val="19"/>
+          <w:szCs w:val="19"/>
+        </w:rPr>
+      </w:pPr>
+      <w:r>
+        <w:rPr>
+          <w:rFonts w:ascii="Consolas" w:hAnsi="Consolas" w:cs="Consolas"/>
+          <w:color w:val="0000FF"/>
+          <w:kern w:val="0"/>
+          <w:sz w:val="19"/>
+          <w:szCs w:val="19"/>
+        </w:rPr>
+        <w:t>SET</w:t>
+      </w:r>
+      <w:r>
+        <w:rPr>
+          <w:rFonts w:ascii="Consolas" w:hAnsi="Consolas" w:cs="Consolas"/>
+          <w:color w:val="000000"/>
+          <w:kern w:val="0"/>
+          <w:sz w:val="19"/>
+          <w:szCs w:val="19"/>
+        </w:rPr>
+        <w:t xml:space="preserve"> AppointmentType </w:t>
+      </w:r>
+      <w:r>
+        <w:rPr>
+          <w:rFonts w:ascii="Consolas" w:hAnsi="Consolas" w:cs="Consolas"/>
+          <w:color w:val="808080"/>
+          <w:kern w:val="0"/>
+          <w:sz w:val="19"/>
+          <w:szCs w:val="19"/>
+        </w:rPr>
+        <w:t>=</w:t>
+      </w:r>
+      <w:r>
+        <w:rPr>
+          <w:rFonts w:ascii="Consolas" w:hAnsi="Consolas" w:cs="Consolas"/>
+          <w:color w:val="000000"/>
+          <w:kern w:val="0"/>
+          <w:sz w:val="19"/>
+          <w:szCs w:val="19"/>
+        </w:rPr>
+        <w:t xml:space="preserve"> </w:t>
+      </w:r>
+      <w:r>
+        <w:rPr>
+          <w:rFonts w:ascii="Consolas" w:hAnsi="Consolas" w:cs="Consolas"/>
+          <w:color w:val="FF0000"/>
+          <w:kern w:val="0"/>
+          <w:sz w:val="19"/>
+          <w:szCs w:val="19"/>
+        </w:rPr>
+        <w:t>'Consultation'</w:t>
+      </w:r>
+    </w:p>
+    <w:p>
+      <w:r>
+        <w:rPr>
+          <w:rFonts w:ascii="Consolas" w:hAnsi="Consolas" w:cs="Consolas"/>
+          <w:color w:val="0000FF"/>
+          <w:kern w:val="0"/>
+          <w:sz w:val="19"/>
+          <w:szCs w:val="19"/>
+        </w:rPr>
+        <w:t>WHERE</w:t>
+      </w:r>
+      <w:r>
+        <w:rPr>
+          <w:rFonts w:ascii="Consolas" w:hAnsi="Consolas" w:cs="Consolas"/>
+          <w:color w:val="000000"/>
+          <w:kern w:val="0"/>
+          <w:sz w:val="19"/>
+          <w:szCs w:val="19"/>
+        </w:rPr>
+        <w:t xml:space="preserve"> AppointmentType </w:t>
+      </w:r>
+      <w:r>
+        <w:rPr>
+          <w:rFonts w:ascii="Consolas" w:hAnsi="Consolas" w:cs="Consolas"/>
+          <w:color w:val="808080"/>
+          <w:kern w:val="0"/>
+          <w:sz w:val="19"/>
+          <w:szCs w:val="19"/>
+        </w:rPr>
+        <w:t>IS</w:t>
+      </w:r>
+      <w:r>
+        <w:rPr>
+          <w:rFonts w:ascii="Consolas" w:hAnsi="Consolas" w:cs="Consolas"/>
+          <w:color w:val="000000"/>
+          <w:kern w:val="0"/>
+          <w:sz w:val="19"/>
+          <w:szCs w:val="19"/>
+        </w:rPr>
+        <w:t xml:space="preserve"> </w:t>
+      </w:r>
+      <w:r>
+        <w:rPr>
+          <w:rFonts w:ascii="Consolas" w:hAnsi="Consolas" w:cs="Consolas"/>
+          <w:color w:val="808080"/>
+          <w:kern w:val="0"/>
+          <w:sz w:val="19"/>
+          <w:szCs w:val="19"/>
+        </w:rPr>
+        <w:t>NULL;</w:t>
       </w:r>
     </w:p>
     <w:sectPr>
@@ -3230,6 +3662,27 @@
     <w:name w:val="Normal"/>
     <w:qFormat/>
   </w:style>
+  <w:style w:type="paragraph" w:styleId="Heading1">
+    <w:name w:val="heading 1"/>
+    <w:basedOn w:val="Normal"/>
+    <w:next w:val="Normal"/>
+    <w:link w:val="Heading1Char"/>
+    <w:uiPriority w:val="9"/>
+    <w:qFormat/>
+    <w:rsid w:val="00064EE5"/>
+    <w:pPr>
+      <w:keepNext/>
+      <w:keepLines/>
+      <w:spacing w:before="240" w:after="0"/>
+      <w:outlineLvl w:val="0"/>
+    </w:pPr>
+    <w:rPr>
+      <w:rFonts w:asciiTheme="majorHAnsi" w:eastAsiaTheme="majorEastAsia" w:hAnsiTheme="majorHAnsi" w:cstheme="majorBidi"/>
+      <w:color w:val="2F5496" w:themeColor="accent1" w:themeShade="BF"/>
+      <w:sz w:val="32"/>
+      <w:szCs w:val="32"/>
+    </w:rPr>
+  </w:style>
   <w:style w:type="character" w:default="1" w:styleId="DefaultParagraphFont">
     <w:name w:val="Default Paragraph Font"/>
     <w:uiPriority w:val="1"/>
@@ -3256,6 +3709,19 @@
     <w:uiPriority w:val="99"/>
     <w:semiHidden/>
     <w:unhideWhenUsed/>
+  </w:style>
+  <w:style w:type="character" w:customStyle="1" w:styleId="Heading1Char">
+    <w:name w:val="Heading 1 Char"/>
+    <w:basedOn w:val="DefaultParagraphFont"/>
+    <w:link w:val="Heading1"/>
+    <w:uiPriority w:val="9"/>
+    <w:rsid w:val="00064EE5"/>
+    <w:rPr>
+      <w:rFonts w:asciiTheme="majorHAnsi" w:eastAsiaTheme="majorEastAsia" w:hAnsiTheme="majorHAnsi" w:cstheme="majorBidi"/>
+      <w:color w:val="2F5496" w:themeColor="accent1" w:themeShade="BF"/>
+      <w:sz w:val="32"/>
+      <w:szCs w:val="32"/>
+    </w:rPr>
   </w:style>
 </w:styles>
 </file>

</xml_diff>

<commit_message>
update doc for alter page
</commit_message>
<xml_diff>
--- a/Documentation.docx
+++ b/Documentation.docx
@@ -4,23 +4,71 @@
   <w:body>
     <w:p>
       <w:r>
-        <w:t>install sql server</w:t>
-      </w:r>
-    </w:p>
-    <w:p>
-      <w:r>
-        <w:t xml:space="preserve">connection sql server -&gt; api </w:t>
-      </w:r>
-    </w:p>
-    <w:p>
-      <w:r>
-        <w:t xml:space="preserve">run api </w:t>
+        <w:t xml:space="preserve">install </w:t>
+      </w:r>
+      <w:proofErr w:type="spellStart"/>
+      <w:r>
+        <w:t>sql</w:t>
+      </w:r>
+      <w:proofErr w:type="spellEnd"/>
+      <w:r>
+        <w:t xml:space="preserve"> server</w:t>
+      </w:r>
+    </w:p>
+    <w:p>
+      <w:r>
+        <w:t xml:space="preserve">connection </w:t>
+      </w:r>
+      <w:proofErr w:type="spellStart"/>
+      <w:r>
+        <w:t>sql</w:t>
+      </w:r>
+      <w:proofErr w:type="spellEnd"/>
+      <w:r>
+        <w:t xml:space="preserve"> server -&gt; </w:t>
+      </w:r>
+      <w:proofErr w:type="spellStart"/>
+      <w:r>
+        <w:t>api</w:t>
+      </w:r>
+      <w:proofErr w:type="spellEnd"/>
+      <w:r>
+        <w:t xml:space="preserve"> </w:t>
+      </w:r>
+    </w:p>
+    <w:p>
+      <w:r>
+        <w:t xml:space="preserve">run </w:t>
+      </w:r>
+      <w:proofErr w:type="spellStart"/>
+      <w:r>
+        <w:t>api</w:t>
+      </w:r>
+      <w:proofErr w:type="spellEnd"/>
+      <w:r>
+        <w:t xml:space="preserve"> </w:t>
       </w:r>
     </w:p>
     <w:p/>
     <w:p>
       <w:r>
-        <w:t>Server=localhost;Database=master;Trusted_Connection=True;</w:t>
+        <w:t>Server=</w:t>
+      </w:r>
+      <w:proofErr w:type="spellStart"/>
+      <w:r>
+        <w:t>localhost;Database</w:t>
+      </w:r>
+      <w:proofErr w:type="spellEnd"/>
+      <w:r>
+        <w:t>=</w:t>
+      </w:r>
+      <w:proofErr w:type="spellStart"/>
+      <w:r>
+        <w:t>master;Trusted_Connection</w:t>
+      </w:r>
+      <w:proofErr w:type="spellEnd"/>
+      <w:r>
+        <w:t>=True;</w:t>
       </w:r>
     </w:p>
     <w:p/>
@@ -32,30 +80,83 @@
     <w:p/>
     <w:p>
       <w:r>
-        <w:t xml:space="preserve">install sql server </w:t>
+        <w:t xml:space="preserve">install </w:t>
+      </w:r>
+      <w:proofErr w:type="spellStart"/>
+      <w:r>
+        <w:t>sql</w:t>
+      </w:r>
+      <w:proofErr w:type="spellEnd"/>
+      <w:r>
+        <w:t xml:space="preserve"> server </w:t>
       </w:r>
     </w:p>
     <w:p/>
     <w:p>
       <w:r>
-        <w:t xml:space="preserve">create db with tables </w:t>
+        <w:t xml:space="preserve">create </w:t>
+      </w:r>
+      <w:proofErr w:type="spellStart"/>
+      <w:r>
+        <w:t>db</w:t>
+      </w:r>
+      <w:proofErr w:type="spellEnd"/>
+      <w:r>
+        <w:t xml:space="preserve"> with tables </w:t>
       </w:r>
     </w:p>
     <w:p/>
     <w:p>
       <w:r>
-        <w:t xml:space="preserve">connect to db from visual studio tools -&gt; connect to db </w:t>
+        <w:t xml:space="preserve">connect to </w:t>
+      </w:r>
+      <w:proofErr w:type="spellStart"/>
+      <w:r>
+        <w:t>db</w:t>
+      </w:r>
+      <w:proofErr w:type="spellEnd"/>
+      <w:r>
+        <w:t xml:space="preserve"> from visual studio tools -&gt; connect to </w:t>
+      </w:r>
+      <w:proofErr w:type="spellStart"/>
+      <w:r>
+        <w:t>db</w:t>
+      </w:r>
+      <w:proofErr w:type="spellEnd"/>
+      <w:r>
+        <w:t xml:space="preserve"> </w:t>
       </w:r>
     </w:p>
     <w:p/>
     <w:p>
       <w:r>
-        <w:t>update web.config</w:t>
-      </w:r>
-    </w:p>
-    <w:p>
-      <w:r>
-        <w:t>name="TourismApiWADContext" connectionString="Data Source=LAPTOP-7DBNV51G;</w:t>
+        <w:t xml:space="preserve">update </w:t>
+      </w:r>
+      <w:proofErr w:type="spellStart"/>
+      <w:r>
+        <w:t>web.config</w:t>
+      </w:r>
+      <w:proofErr w:type="spellEnd"/>
+    </w:p>
+    <w:p>
+      <w:r>
+        <w:t>name="</w:t>
+      </w:r>
+      <w:proofErr w:type="spellStart"/>
+      <w:r>
+        <w:t>TourismApiWADContext</w:t>
+      </w:r>
+      <w:proofErr w:type="spellEnd"/>
+      <w:r>
+        <w:t xml:space="preserve">" </w:t>
+      </w:r>
+      <w:proofErr w:type="spellStart"/>
+      <w:r>
+        <w:t>connectionString</w:t>
+      </w:r>
+      <w:proofErr w:type="spellEnd"/>
+      <w:r>
+        <w:t>="Data Source=LAPTOP-7DBNV51G;</w:t>
       </w:r>
     </w:p>
     <w:p/>
@@ -123,7 +224,15 @@
         <w:br/>
       </w:r>
       <w:r>
-        <w:t>PS C:\Program Files\Google\Chrome\Application&gt; .\chrome.exe  --disable-web-security --user-data-dir="c:/ChromeDevSession"</w:t>
+        <w:t>PS C:\Program Files\Google\Chrome\Application&gt; .\chrome.exe  --disable-web-security --user-data-</w:t>
+      </w:r>
+      <w:proofErr w:type="spellStart"/>
+      <w:r>
+        <w:t>dir</w:t>
+      </w:r>
+      <w:proofErr w:type="spellEnd"/>
+      <w:r>
+        <w:t>="c:/ChromeDevSession"</w:t>
       </w:r>
     </w:p>
     <w:p/>
@@ -173,7 +282,15 @@
     <w:p/>
     <w:p>
       <w:r>
-        <w:t xml:space="preserve">Add offers to db </w:t>
+        <w:t xml:space="preserve">Add offers to </w:t>
+      </w:r>
+      <w:proofErr w:type="spellStart"/>
+      <w:r>
+        <w:t>db</w:t>
+      </w:r>
+      <w:proofErr w:type="spellEnd"/>
+      <w:r>
+        <w:t xml:space="preserve"> </w:t>
       </w:r>
     </w:p>
     <w:p/>
@@ -199,7 +316,51 @@
           <w:sz w:val="19"/>
           <w:szCs w:val="19"/>
         </w:rPr>
-        <w:t>/*SET identity_insert dbo.Offers ON;*/</w:t>
+        <w:t xml:space="preserve">/*SET </w:t>
+      </w:r>
+      <w:proofErr w:type="spellStart"/>
+      <w:r>
+        <w:rPr>
+          <w:rFonts w:ascii="Consolas" w:hAnsi="Consolas" w:cs="Consolas"/>
+          <w:color w:val="008000"/>
+          <w:kern w:val="0"/>
+          <w:sz w:val="19"/>
+          <w:szCs w:val="19"/>
+        </w:rPr>
+        <w:t>identity_insert</w:t>
+      </w:r>
+      <w:proofErr w:type="spellEnd"/>
+      <w:r>
+        <w:rPr>
+          <w:rFonts w:ascii="Consolas" w:hAnsi="Consolas" w:cs="Consolas"/>
+          <w:color w:val="008000"/>
+          <w:kern w:val="0"/>
+          <w:sz w:val="19"/>
+          <w:szCs w:val="19"/>
+        </w:rPr>
+        <w:t xml:space="preserve"> </w:t>
+      </w:r>
+      <w:proofErr w:type="spellStart"/>
+      <w:r>
+        <w:rPr>
+          <w:rFonts w:ascii="Consolas" w:hAnsi="Consolas" w:cs="Consolas"/>
+          <w:color w:val="008000"/>
+          <w:kern w:val="0"/>
+          <w:sz w:val="19"/>
+          <w:szCs w:val="19"/>
+        </w:rPr>
+        <w:t>dbo.Offers</w:t>
+      </w:r>
+      <w:proofErr w:type="spellEnd"/>
+      <w:r>
+        <w:rPr>
+          <w:rFonts w:ascii="Consolas" w:hAnsi="Consolas" w:cs="Consolas"/>
+          <w:color w:val="008000"/>
+          <w:kern w:val="0"/>
+          <w:sz w:val="19"/>
+          <w:szCs w:val="19"/>
+        </w:rPr>
+        <w:t xml:space="preserve"> ON;*/</w:t>
       </w:r>
     </w:p>
     <w:p>
@@ -306,6 +467,7 @@
         </w:rPr>
         <w:t>(</w:t>
       </w:r>
+      <w:proofErr w:type="spellStart"/>
       <w:r>
         <w:rPr>
           <w:rFonts w:ascii="Consolas" w:hAnsi="Consolas" w:cs="Consolas"/>
@@ -316,6 +478,7 @@
         </w:rPr>
         <w:t>OfferId</w:t>
       </w:r>
+      <w:proofErr w:type="spellEnd"/>
       <w:r>
         <w:rPr>
           <w:rFonts w:ascii="Consolas" w:hAnsi="Consolas" w:cs="Consolas"/>
@@ -414,8 +577,20 @@
           <w:sz w:val="19"/>
           <w:szCs w:val="19"/>
         </w:rPr>
-        <w:t xml:space="preserve"> EndDate</w:t>
-      </w:r>
+        <w:t xml:space="preserve"> </w:t>
+      </w:r>
+      <w:proofErr w:type="spellStart"/>
+      <w:r>
+        <w:rPr>
+          <w:rFonts w:ascii="Consolas" w:hAnsi="Consolas" w:cs="Consolas"/>
+          <w:color w:val="000000"/>
+          <w:kern w:val="0"/>
+          <w:sz w:val="19"/>
+          <w:szCs w:val="19"/>
+        </w:rPr>
+        <w:t>EndDate</w:t>
+      </w:r>
+      <w:proofErr w:type="spellEnd"/>
       <w:r>
         <w:rPr>
           <w:rFonts w:ascii="Consolas" w:hAnsi="Consolas" w:cs="Consolas"/>
@@ -539,7 +714,29 @@
           <w:sz w:val="19"/>
           <w:szCs w:val="19"/>
         </w:rPr>
-        <w:t>'Caraibe'</w:t>
+        <w:t>'</w:t>
+      </w:r>
+      <w:proofErr w:type="spellStart"/>
+      <w:r>
+        <w:rPr>
+          <w:rFonts w:ascii="Consolas" w:hAnsi="Consolas" w:cs="Consolas"/>
+          <w:color w:val="FF0000"/>
+          <w:kern w:val="0"/>
+          <w:sz w:val="19"/>
+          <w:szCs w:val="19"/>
+        </w:rPr>
+        <w:t>Caraibe</w:t>
+      </w:r>
+      <w:proofErr w:type="spellEnd"/>
+      <w:r>
+        <w:rPr>
+          <w:rFonts w:ascii="Consolas" w:hAnsi="Consolas" w:cs="Consolas"/>
+          <w:color w:val="FF0000"/>
+          <w:kern w:val="0"/>
+          <w:sz w:val="19"/>
+          <w:szCs w:val="19"/>
+        </w:rPr>
+        <w:t>'</w:t>
       </w:r>
       <w:r>
         <w:rPr>
@@ -941,6 +1138,7 @@
         </w:rPr>
         <w:t>(</w:t>
       </w:r>
+      <w:proofErr w:type="spellStart"/>
       <w:r>
         <w:rPr>
           <w:rFonts w:ascii="Consolas" w:hAnsi="Consolas" w:cs="Consolas"/>
@@ -951,6 +1149,7 @@
         </w:rPr>
         <w:t>OfferId</w:t>
       </w:r>
+      <w:proofErr w:type="spellEnd"/>
       <w:r>
         <w:rPr>
           <w:rFonts w:ascii="Consolas" w:hAnsi="Consolas" w:cs="Consolas"/>
@@ -1049,8 +1248,20 @@
           <w:sz w:val="19"/>
           <w:szCs w:val="19"/>
         </w:rPr>
-        <w:t xml:space="preserve"> EndDate</w:t>
-      </w:r>
+        <w:t xml:space="preserve"> </w:t>
+      </w:r>
+      <w:proofErr w:type="spellStart"/>
+      <w:r>
+        <w:rPr>
+          <w:rFonts w:ascii="Consolas" w:hAnsi="Consolas" w:cs="Consolas"/>
+          <w:color w:val="000000"/>
+          <w:kern w:val="0"/>
+          <w:sz w:val="19"/>
+          <w:szCs w:val="19"/>
+        </w:rPr>
+        <w:t>EndDate</w:t>
+      </w:r>
+      <w:proofErr w:type="spellEnd"/>
       <w:r>
         <w:rPr>
           <w:rFonts w:ascii="Consolas" w:hAnsi="Consolas" w:cs="Consolas"/>
@@ -1170,7 +1381,29 @@
           <w:sz w:val="19"/>
           <w:szCs w:val="19"/>
         </w:rPr>
-        <w:t>'Hawai'</w:t>
+        <w:t>'</w:t>
+      </w:r>
+      <w:proofErr w:type="spellStart"/>
+      <w:r>
+        <w:rPr>
+          <w:rFonts w:ascii="Consolas" w:hAnsi="Consolas" w:cs="Consolas"/>
+          <w:color w:val="FF0000"/>
+          <w:kern w:val="0"/>
+          <w:sz w:val="19"/>
+          <w:szCs w:val="19"/>
+        </w:rPr>
+        <w:t>Hawai</w:t>
+      </w:r>
+      <w:proofErr w:type="spellEnd"/>
+      <w:r>
+        <w:rPr>
+          <w:rFonts w:ascii="Consolas" w:hAnsi="Consolas" w:cs="Consolas"/>
+          <w:color w:val="FF0000"/>
+          <w:kern w:val="0"/>
+          <w:sz w:val="19"/>
+          <w:szCs w:val="19"/>
+        </w:rPr>
+        <w:t>'</w:t>
       </w:r>
       <w:r>
         <w:rPr>
@@ -1492,8 +1725,20 @@
           <w:sz w:val="19"/>
           <w:szCs w:val="19"/>
         </w:rPr>
-        <w:t>Add admin user to db</w:t>
-      </w:r>
+        <w:t xml:space="preserve">Add admin user to </w:t>
+      </w:r>
+      <w:proofErr w:type="spellStart"/>
+      <w:r>
+        <w:rPr>
+          <w:rFonts w:ascii="Consolas" w:hAnsi="Consolas" w:cs="Consolas"/>
+          <w:color w:val="808080"/>
+          <w:kern w:val="0"/>
+          <w:sz w:val="19"/>
+          <w:szCs w:val="19"/>
+        </w:rPr>
+        <w:t>db</w:t>
+      </w:r>
+      <w:proofErr w:type="spellEnd"/>
     </w:p>
     <w:p>
       <w:pPr>
@@ -1540,6 +1785,7 @@
         </w:rPr>
         <w:t xml:space="preserve"> </w:t>
       </w:r>
+      <w:proofErr w:type="spellStart"/>
       <w:r>
         <w:rPr>
           <w:rFonts w:ascii="Consolas" w:hAnsi="Consolas" w:cs="Consolas"/>
@@ -1550,15 +1796,27 @@
         </w:rPr>
         <w:t>identity_insert</w:t>
       </w:r>
-      <w:r>
-        <w:rPr>
-          <w:rFonts w:ascii="Consolas" w:hAnsi="Consolas" w:cs="Consolas"/>
-          <w:color w:val="000000"/>
-          <w:kern w:val="0"/>
-          <w:sz w:val="19"/>
-          <w:szCs w:val="19"/>
-        </w:rPr>
-        <w:t xml:space="preserve"> dbo</w:t>
+      <w:proofErr w:type="spellEnd"/>
+      <w:r>
+        <w:rPr>
+          <w:rFonts w:ascii="Consolas" w:hAnsi="Consolas" w:cs="Consolas"/>
+          <w:color w:val="000000"/>
+          <w:kern w:val="0"/>
+          <w:sz w:val="19"/>
+          <w:szCs w:val="19"/>
+        </w:rPr>
+        <w:t xml:space="preserve"> </w:t>
+      </w:r>
+      <w:proofErr w:type="spellStart"/>
+      <w:r>
+        <w:rPr>
+          <w:rFonts w:ascii="Consolas" w:hAnsi="Consolas" w:cs="Consolas"/>
+          <w:color w:val="000000"/>
+          <w:kern w:val="0"/>
+          <w:sz w:val="19"/>
+          <w:szCs w:val="19"/>
+        </w:rPr>
+        <w:t>dbo</w:t>
       </w:r>
       <w:r>
         <w:rPr>
@@ -1578,7 +1836,18 @@
           <w:sz w:val="19"/>
           <w:szCs w:val="19"/>
         </w:rPr>
-        <w:t xml:space="preserve">Users </w:t>
+        <w:t>Users</w:t>
+      </w:r>
+      <w:proofErr w:type="spellEnd"/>
+      <w:r>
+        <w:rPr>
+          <w:rFonts w:ascii="Consolas" w:hAnsi="Consolas" w:cs="Consolas"/>
+          <w:color w:val="000000"/>
+          <w:kern w:val="0"/>
+          <w:sz w:val="19"/>
+          <w:szCs w:val="19"/>
+        </w:rPr>
+        <w:t xml:space="preserve"> </w:t>
       </w:r>
       <w:r>
         <w:rPr>
@@ -1675,6 +1944,7 @@
         </w:rPr>
         <w:t>(</w:t>
       </w:r>
+      <w:proofErr w:type="spellStart"/>
       <w:r>
         <w:rPr>
           <w:rFonts w:ascii="Consolas" w:hAnsi="Consolas" w:cs="Consolas"/>
@@ -1685,6 +1955,7 @@
         </w:rPr>
         <w:t>UserNane</w:t>
       </w:r>
+      <w:proofErr w:type="spellEnd"/>
       <w:r>
         <w:rPr>
           <w:rFonts w:ascii="Consolas" w:hAnsi="Consolas" w:cs="Consolas"/>
@@ -1773,8 +2044,20 @@
           <w:sz w:val="19"/>
           <w:szCs w:val="19"/>
         </w:rPr>
-        <w:t xml:space="preserve"> PhoneNumber</w:t>
-      </w:r>
+        <w:t xml:space="preserve"> </w:t>
+      </w:r>
+      <w:proofErr w:type="spellStart"/>
+      <w:r>
+        <w:rPr>
+          <w:rFonts w:ascii="Consolas" w:hAnsi="Consolas" w:cs="Consolas"/>
+          <w:color w:val="000000"/>
+          <w:kern w:val="0"/>
+          <w:sz w:val="19"/>
+          <w:szCs w:val="19"/>
+        </w:rPr>
+        <w:t>PhoneNumber</w:t>
+      </w:r>
+      <w:proofErr w:type="spellEnd"/>
       <w:r>
         <w:rPr>
           <w:rFonts w:ascii="Consolas" w:hAnsi="Consolas" w:cs="Consolas"/>
@@ -1793,8 +2076,20 @@
           <w:sz w:val="19"/>
           <w:szCs w:val="19"/>
         </w:rPr>
-        <w:t xml:space="preserve"> UserId</w:t>
-      </w:r>
+        <w:t xml:space="preserve"> </w:t>
+      </w:r>
+      <w:proofErr w:type="spellStart"/>
+      <w:r>
+        <w:rPr>
+          <w:rFonts w:ascii="Consolas" w:hAnsi="Consolas" w:cs="Consolas"/>
+          <w:color w:val="000000"/>
+          <w:kern w:val="0"/>
+          <w:sz w:val="19"/>
+          <w:szCs w:val="19"/>
+        </w:rPr>
+        <w:t>UserId</w:t>
+      </w:r>
+      <w:proofErr w:type="spellEnd"/>
       <w:r>
         <w:rPr>
           <w:rFonts w:ascii="Consolas" w:hAnsi="Consolas" w:cs="Consolas"/>
@@ -1813,8 +2108,20 @@
           <w:sz w:val="19"/>
           <w:szCs w:val="19"/>
         </w:rPr>
-        <w:t xml:space="preserve"> userType</w:t>
-      </w:r>
+        <w:t xml:space="preserve"> </w:t>
+      </w:r>
+      <w:proofErr w:type="spellStart"/>
+      <w:r>
+        <w:rPr>
+          <w:rFonts w:ascii="Consolas" w:hAnsi="Consolas" w:cs="Consolas"/>
+          <w:color w:val="000000"/>
+          <w:kern w:val="0"/>
+          <w:sz w:val="19"/>
+          <w:szCs w:val="19"/>
+        </w:rPr>
+        <w:t>userType</w:t>
+      </w:r>
+      <w:proofErr w:type="spellEnd"/>
       <w:r>
         <w:rPr>
           <w:rFonts w:ascii="Consolas" w:hAnsi="Consolas" w:cs="Consolas"/>
@@ -2269,6 +2576,7 @@
         </w:rPr>
         <w:t>(</w:t>
       </w:r>
+      <w:proofErr w:type="spellStart"/>
       <w:r>
         <w:rPr>
           <w:rFonts w:ascii="Consolas" w:hAnsi="Consolas" w:cs="Consolas"/>
@@ -2279,6 +2587,7 @@
         </w:rPr>
         <w:t>TripItinerariumId</w:t>
       </w:r>
+      <w:proofErr w:type="spellEnd"/>
       <w:r>
         <w:rPr>
           <w:rFonts w:ascii="Consolas" w:hAnsi="Consolas" w:cs="Consolas"/>
@@ -2329,6 +2638,7 @@
         </w:rPr>
         <w:t>(</w:t>
       </w:r>
+      <w:proofErr w:type="spellStart"/>
       <w:r>
         <w:rPr>
           <w:rFonts w:ascii="Consolas" w:hAnsi="Consolas" w:cs="Consolas"/>
@@ -2339,6 +2649,7 @@
         </w:rPr>
         <w:t>PackageId</w:t>
       </w:r>
+      <w:proofErr w:type="spellEnd"/>
       <w:r>
         <w:rPr>
           <w:rFonts w:ascii="Consolas" w:hAnsi="Consolas" w:cs="Consolas"/>
@@ -2494,6 +2805,7 @@
         </w:rPr>
         <w:t>(</w:t>
       </w:r>
+      <w:proofErr w:type="spellStart"/>
       <w:r>
         <w:rPr>
           <w:rFonts w:ascii="Consolas" w:hAnsi="Consolas" w:cs="Consolas"/>
@@ -2504,6 +2816,7 @@
         </w:rPr>
         <w:t>UserId</w:t>
       </w:r>
+      <w:proofErr w:type="spellEnd"/>
       <w:r>
         <w:rPr>
           <w:rFonts w:ascii="Consolas" w:hAnsi="Consolas" w:cs="Consolas"/>
@@ -2554,6 +2867,7 @@
         </w:rPr>
         <w:t>(</w:t>
       </w:r>
+      <w:proofErr w:type="spellStart"/>
       <w:r>
         <w:rPr>
           <w:rFonts w:ascii="Consolas" w:hAnsi="Consolas" w:cs="Consolas"/>
@@ -2564,6 +2878,7 @@
         </w:rPr>
         <w:t>UserId</w:t>
       </w:r>
+      <w:proofErr w:type="spellEnd"/>
       <w:r>
         <w:rPr>
           <w:rFonts w:ascii="Consolas" w:hAnsi="Consolas" w:cs="Consolas"/>
@@ -2642,7 +2957,18 @@
           <w:sz w:val="19"/>
           <w:szCs w:val="19"/>
         </w:rPr>
-        <w:t xml:space="preserve"> dbo</w:t>
+        <w:t xml:space="preserve"> </w:t>
+      </w:r>
+      <w:proofErr w:type="spellStart"/>
+      <w:r>
+        <w:rPr>
+          <w:rFonts w:ascii="Consolas" w:hAnsi="Consolas" w:cs="Consolas"/>
+          <w:color w:val="000000"/>
+          <w:kern w:val="0"/>
+          <w:sz w:val="19"/>
+          <w:szCs w:val="19"/>
+        </w:rPr>
+        <w:t>dbo</w:t>
       </w:r>
       <w:r>
         <w:rPr>
@@ -2664,6 +2990,7 @@
         </w:rPr>
         <w:t>TripItinerariums</w:t>
       </w:r>
+      <w:proofErr w:type="spellEnd"/>
     </w:p>
     <w:p>
       <w:pPr>
@@ -2707,7 +3034,29 @@
           <w:sz w:val="19"/>
           <w:szCs w:val="19"/>
         </w:rPr>
-        <w:t xml:space="preserve"> TripItinerariumId </w:t>
+        <w:t xml:space="preserve"> </w:t>
+      </w:r>
+      <w:proofErr w:type="spellStart"/>
+      <w:r>
+        <w:rPr>
+          <w:rFonts w:ascii="Consolas" w:hAnsi="Consolas" w:cs="Consolas"/>
+          <w:color w:val="000000"/>
+          <w:kern w:val="0"/>
+          <w:sz w:val="19"/>
+          <w:szCs w:val="19"/>
+        </w:rPr>
+        <w:t>TripItinerariumId</w:t>
+      </w:r>
+      <w:proofErr w:type="spellEnd"/>
+      <w:r>
+        <w:rPr>
+          <w:rFonts w:ascii="Consolas" w:hAnsi="Consolas" w:cs="Consolas"/>
+          <w:color w:val="000000"/>
+          <w:kern w:val="0"/>
+          <w:sz w:val="19"/>
+          <w:szCs w:val="19"/>
+        </w:rPr>
+        <w:t xml:space="preserve"> </w:t>
       </w:r>
       <w:r>
         <w:rPr>
@@ -2778,7 +3127,29 @@
           <w:sz w:val="19"/>
           <w:szCs w:val="19"/>
         </w:rPr>
-        <w:t xml:space="preserve"> PK_TripItinerariums </w:t>
+        <w:t xml:space="preserve"> </w:t>
+      </w:r>
+      <w:proofErr w:type="spellStart"/>
+      <w:r>
+        <w:rPr>
+          <w:rFonts w:ascii="Consolas" w:hAnsi="Consolas" w:cs="Consolas"/>
+          <w:color w:val="000000"/>
+          <w:kern w:val="0"/>
+          <w:sz w:val="19"/>
+          <w:szCs w:val="19"/>
+        </w:rPr>
+        <w:t>PK_TripItinerariums</w:t>
+      </w:r>
+      <w:proofErr w:type="spellEnd"/>
+      <w:r>
+        <w:rPr>
+          <w:rFonts w:ascii="Consolas" w:hAnsi="Consolas" w:cs="Consolas"/>
+          <w:color w:val="000000"/>
+          <w:kern w:val="0"/>
+          <w:sz w:val="19"/>
+          <w:szCs w:val="19"/>
+        </w:rPr>
+        <w:t xml:space="preserve"> </w:t>
       </w:r>
       <w:r>
         <w:rPr>
@@ -2869,13 +3240,21 @@
         <w:pStyle w:val="Heading1"/>
       </w:pPr>
       <w:r>
-        <w:t>Alter table to add appointment</w:t>
+        <w:t xml:space="preserve">Alter table to add </w:t>
+      </w:r>
+      <w:proofErr w:type="spellStart"/>
+      <w:r>
+        <w:t>appointment</w:t>
       </w:r>
       <w:r>
         <w:t>T</w:t>
       </w:r>
       <w:r>
-        <w:t xml:space="preserve">ype column </w:t>
+        <w:t>ype</w:t>
+      </w:r>
+      <w:proofErr w:type="spellEnd"/>
+      <w:r>
+        <w:t xml:space="preserve"> column </w:t>
       </w:r>
     </w:p>
     <w:p>
@@ -2976,7 +3355,29 @@
           <w:sz w:val="19"/>
           <w:szCs w:val="19"/>
         </w:rPr>
-        <w:t xml:space="preserve"> AppointmentType </w:t>
+        <w:t xml:space="preserve"> </w:t>
+      </w:r>
+      <w:proofErr w:type="spellStart"/>
+      <w:r>
+        <w:rPr>
+          <w:rFonts w:ascii="Consolas" w:hAnsi="Consolas" w:cs="Consolas"/>
+          <w:color w:val="000000"/>
+          <w:kern w:val="0"/>
+          <w:sz w:val="19"/>
+          <w:szCs w:val="19"/>
+        </w:rPr>
+        <w:t>AppointmentType</w:t>
+      </w:r>
+      <w:proofErr w:type="spellEnd"/>
+      <w:r>
+        <w:rPr>
+          <w:rFonts w:ascii="Consolas" w:hAnsi="Consolas" w:cs="Consolas"/>
+          <w:color w:val="000000"/>
+          <w:kern w:val="0"/>
+          <w:sz w:val="19"/>
+          <w:szCs w:val="19"/>
+        </w:rPr>
+        <w:t xml:space="preserve"> </w:t>
       </w:r>
       <w:r>
         <w:rPr>
@@ -3056,7 +3457,29 @@
           <w:sz w:val="19"/>
           <w:szCs w:val="19"/>
         </w:rPr>
-        <w:t>'Consultation'</w:t>
+        <w:t>'</w:t>
+      </w:r>
+      <w:proofErr w:type="spellStart"/>
+      <w:r>
+        <w:rPr>
+          <w:rFonts w:ascii="Consolas" w:hAnsi="Consolas" w:cs="Consolas"/>
+          <w:color w:val="FF0000"/>
+          <w:kern w:val="0"/>
+          <w:sz w:val="19"/>
+          <w:szCs w:val="19"/>
+        </w:rPr>
+        <w:t>consultatie</w:t>
+      </w:r>
+      <w:proofErr w:type="spellEnd"/>
+      <w:r>
+        <w:rPr>
+          <w:rFonts w:ascii="Consolas" w:hAnsi="Consolas" w:cs="Consolas"/>
+          <w:color w:val="FF0000"/>
+          <w:kern w:val="0"/>
+          <w:sz w:val="19"/>
+          <w:szCs w:val="19"/>
+        </w:rPr>
+        <w:t>'</w:t>
       </w:r>
       <w:r>
         <w:rPr>
@@ -3166,7 +3589,29 @@
           <w:sz w:val="19"/>
           <w:szCs w:val="19"/>
         </w:rPr>
-        <w:t xml:space="preserve"> AppointmentType </w:t>
+        <w:t xml:space="preserve"> </w:t>
+      </w:r>
+      <w:proofErr w:type="spellStart"/>
+      <w:r>
+        <w:rPr>
+          <w:rFonts w:ascii="Consolas" w:hAnsi="Consolas" w:cs="Consolas"/>
+          <w:color w:val="000000"/>
+          <w:kern w:val="0"/>
+          <w:sz w:val="19"/>
+          <w:szCs w:val="19"/>
+        </w:rPr>
+        <w:t>AppointmentType</w:t>
+      </w:r>
+      <w:proofErr w:type="spellEnd"/>
+      <w:r>
+        <w:rPr>
+          <w:rFonts w:ascii="Consolas" w:hAnsi="Consolas" w:cs="Consolas"/>
+          <w:color w:val="000000"/>
+          <w:kern w:val="0"/>
+          <w:sz w:val="19"/>
+          <w:szCs w:val="19"/>
+        </w:rPr>
+        <w:t xml:space="preserve"> </w:t>
       </w:r>
       <w:r>
         <w:rPr>
@@ -3196,7 +3641,29 @@
           <w:sz w:val="19"/>
           <w:szCs w:val="19"/>
         </w:rPr>
-        <w:t>'Consultation'</w:t>
+        <w:t>'</w:t>
+      </w:r>
+      <w:proofErr w:type="spellStart"/>
+      <w:r>
+        <w:rPr>
+          <w:rFonts w:ascii="Consolas" w:hAnsi="Consolas" w:cs="Consolas"/>
+          <w:color w:val="FF0000"/>
+          <w:kern w:val="0"/>
+          <w:sz w:val="19"/>
+          <w:szCs w:val="19"/>
+        </w:rPr>
+        <w:t>consultatie</w:t>
+      </w:r>
+      <w:proofErr w:type="spellEnd"/>
+      <w:r>
+        <w:rPr>
+          <w:rFonts w:ascii="Consolas" w:hAnsi="Consolas" w:cs="Consolas"/>
+          <w:color w:val="FF0000"/>
+          <w:kern w:val="0"/>
+          <w:sz w:val="19"/>
+          <w:szCs w:val="19"/>
+        </w:rPr>
+        <w:t>'</w:t>
       </w:r>
     </w:p>
     <w:p>
@@ -3218,7 +3685,29 @@
           <w:sz w:val="19"/>
           <w:szCs w:val="19"/>
         </w:rPr>
-        <w:t xml:space="preserve"> AppointmentType </w:t>
+        <w:t xml:space="preserve"> </w:t>
+      </w:r>
+      <w:proofErr w:type="spellStart"/>
+      <w:r>
+        <w:rPr>
+          <w:rFonts w:ascii="Consolas" w:hAnsi="Consolas" w:cs="Consolas"/>
+          <w:color w:val="000000"/>
+          <w:kern w:val="0"/>
+          <w:sz w:val="19"/>
+          <w:szCs w:val="19"/>
+        </w:rPr>
+        <w:t>AppointmentType</w:t>
+      </w:r>
+      <w:proofErr w:type="spellEnd"/>
+      <w:r>
+        <w:rPr>
+          <w:rFonts w:ascii="Consolas" w:hAnsi="Consolas" w:cs="Consolas"/>
+          <w:color w:val="000000"/>
+          <w:kern w:val="0"/>
+          <w:sz w:val="19"/>
+          <w:szCs w:val="19"/>
+        </w:rPr>
+        <w:t xml:space="preserve"> </w:t>
       </w:r>
       <w:r>
         <w:rPr>

</xml_diff>

<commit_message>
Add more backend features (#18)
* Add AppointmentType to DB

* Display in admin view the appointment type and filter by it

* Beautify admin view page

* add background image for admin

* update doc for alter page
</commit_message>
<xml_diff>
--- a/Documentation.docx
+++ b/Documentation.docx
@@ -4,23 +4,71 @@
   <w:body>
     <w:p>
       <w:r>
-        <w:t>install sql server</w:t>
-      </w:r>
-    </w:p>
-    <w:p>
-      <w:r>
-        <w:t xml:space="preserve">connection sql server -&gt; api </w:t>
-      </w:r>
-    </w:p>
-    <w:p>
-      <w:r>
-        <w:t xml:space="preserve">run api </w:t>
+        <w:t xml:space="preserve">install </w:t>
+      </w:r>
+      <w:proofErr w:type="spellStart"/>
+      <w:r>
+        <w:t>sql</w:t>
+      </w:r>
+      <w:proofErr w:type="spellEnd"/>
+      <w:r>
+        <w:t xml:space="preserve"> server</w:t>
+      </w:r>
+    </w:p>
+    <w:p>
+      <w:r>
+        <w:t xml:space="preserve">connection </w:t>
+      </w:r>
+      <w:proofErr w:type="spellStart"/>
+      <w:r>
+        <w:t>sql</w:t>
+      </w:r>
+      <w:proofErr w:type="spellEnd"/>
+      <w:r>
+        <w:t xml:space="preserve"> server -&gt; </w:t>
+      </w:r>
+      <w:proofErr w:type="spellStart"/>
+      <w:r>
+        <w:t>api</w:t>
+      </w:r>
+      <w:proofErr w:type="spellEnd"/>
+      <w:r>
+        <w:t xml:space="preserve"> </w:t>
+      </w:r>
+    </w:p>
+    <w:p>
+      <w:r>
+        <w:t xml:space="preserve">run </w:t>
+      </w:r>
+      <w:proofErr w:type="spellStart"/>
+      <w:r>
+        <w:t>api</w:t>
+      </w:r>
+      <w:proofErr w:type="spellEnd"/>
+      <w:r>
+        <w:t xml:space="preserve"> </w:t>
       </w:r>
     </w:p>
     <w:p/>
     <w:p>
       <w:r>
-        <w:t>Server=localhost;Database=master;Trusted_Connection=True;</w:t>
+        <w:t>Server=</w:t>
+      </w:r>
+      <w:proofErr w:type="spellStart"/>
+      <w:r>
+        <w:t>localhost;Database</w:t>
+      </w:r>
+      <w:proofErr w:type="spellEnd"/>
+      <w:r>
+        <w:t>=</w:t>
+      </w:r>
+      <w:proofErr w:type="spellStart"/>
+      <w:r>
+        <w:t>master;Trusted_Connection</w:t>
+      </w:r>
+      <w:proofErr w:type="spellEnd"/>
+      <w:r>
+        <w:t>=True;</w:t>
       </w:r>
     </w:p>
     <w:p/>
@@ -32,30 +80,83 @@
     <w:p/>
     <w:p>
       <w:r>
-        <w:t xml:space="preserve">install sql server </w:t>
+        <w:t xml:space="preserve">install </w:t>
+      </w:r>
+      <w:proofErr w:type="spellStart"/>
+      <w:r>
+        <w:t>sql</w:t>
+      </w:r>
+      <w:proofErr w:type="spellEnd"/>
+      <w:r>
+        <w:t xml:space="preserve"> server </w:t>
       </w:r>
     </w:p>
     <w:p/>
     <w:p>
       <w:r>
-        <w:t xml:space="preserve">create db with tables </w:t>
+        <w:t xml:space="preserve">create </w:t>
+      </w:r>
+      <w:proofErr w:type="spellStart"/>
+      <w:r>
+        <w:t>db</w:t>
+      </w:r>
+      <w:proofErr w:type="spellEnd"/>
+      <w:r>
+        <w:t xml:space="preserve"> with tables </w:t>
       </w:r>
     </w:p>
     <w:p/>
     <w:p>
       <w:r>
-        <w:t xml:space="preserve">connect to db from visual studio tools -&gt; connect to db </w:t>
+        <w:t xml:space="preserve">connect to </w:t>
+      </w:r>
+      <w:proofErr w:type="spellStart"/>
+      <w:r>
+        <w:t>db</w:t>
+      </w:r>
+      <w:proofErr w:type="spellEnd"/>
+      <w:r>
+        <w:t xml:space="preserve"> from visual studio tools -&gt; connect to </w:t>
+      </w:r>
+      <w:proofErr w:type="spellStart"/>
+      <w:r>
+        <w:t>db</w:t>
+      </w:r>
+      <w:proofErr w:type="spellEnd"/>
+      <w:r>
+        <w:t xml:space="preserve"> </w:t>
       </w:r>
     </w:p>
     <w:p/>
     <w:p>
       <w:r>
-        <w:t>update web.config</w:t>
-      </w:r>
-    </w:p>
-    <w:p>
-      <w:r>
-        <w:t>name="TourismApiWADContext" connectionString="Data Source=LAPTOP-7DBNV51G;</w:t>
+        <w:t xml:space="preserve">update </w:t>
+      </w:r>
+      <w:proofErr w:type="spellStart"/>
+      <w:r>
+        <w:t>web.config</w:t>
+      </w:r>
+      <w:proofErr w:type="spellEnd"/>
+    </w:p>
+    <w:p>
+      <w:r>
+        <w:t>name="</w:t>
+      </w:r>
+      <w:proofErr w:type="spellStart"/>
+      <w:r>
+        <w:t>TourismApiWADContext</w:t>
+      </w:r>
+      <w:proofErr w:type="spellEnd"/>
+      <w:r>
+        <w:t xml:space="preserve">" </w:t>
+      </w:r>
+      <w:proofErr w:type="spellStart"/>
+      <w:r>
+        <w:t>connectionString</w:t>
+      </w:r>
+      <w:proofErr w:type="spellEnd"/>
+      <w:r>
+        <w:t>="Data Source=LAPTOP-7DBNV51G;</w:t>
       </w:r>
     </w:p>
     <w:p/>
@@ -123,12 +224,23 @@
         <w:br/>
       </w:r>
       <w:r>
-        <w:t>PS C:\Program Files\Google\Chrome\Application&gt; .\chrome.exe  --disable-web-security --user-data-dir="c:/ChromeDevSession"</w:t>
+        <w:t>PS C:\Program Files\Google\Chrome\Application&gt; .\chrome.exe  --disable-web-security --user-data-</w:t>
+      </w:r>
+      <w:proofErr w:type="spellStart"/>
+      <w:r>
+        <w:t>dir</w:t>
+      </w:r>
+      <w:proofErr w:type="spellEnd"/>
+      <w:r>
+        <w:t>="c:/ChromeDevSession"</w:t>
       </w:r>
     </w:p>
     <w:p/>
     <w:p>
       <w:r>
+        <w:rPr>
+          <w:noProof/>
+        </w:rPr>
         <w:lastRenderedPageBreak/>
         <w:drawing>
           <wp:inline distT="0" distB="0" distL="0" distR="0" wp14:anchorId="73020C17" wp14:editId="3096B29C">
@@ -170,7 +282,15 @@
     <w:p/>
     <w:p>
       <w:r>
-        <w:t xml:space="preserve">Add offers to db </w:t>
+        <w:t xml:space="preserve">Add offers to </w:t>
+      </w:r>
+      <w:proofErr w:type="spellStart"/>
+      <w:r>
+        <w:t>db</w:t>
+      </w:r>
+      <w:proofErr w:type="spellEnd"/>
+      <w:r>
+        <w:t xml:space="preserve"> </w:t>
       </w:r>
     </w:p>
     <w:p/>
@@ -196,7 +316,51 @@
           <w:sz w:val="19"/>
           <w:szCs w:val="19"/>
         </w:rPr>
-        <w:t>/*SET identity_insert dbo.Offers ON;*/</w:t>
+        <w:t xml:space="preserve">/*SET </w:t>
+      </w:r>
+      <w:proofErr w:type="spellStart"/>
+      <w:r>
+        <w:rPr>
+          <w:rFonts w:ascii="Consolas" w:hAnsi="Consolas" w:cs="Consolas"/>
+          <w:color w:val="008000"/>
+          <w:kern w:val="0"/>
+          <w:sz w:val="19"/>
+          <w:szCs w:val="19"/>
+        </w:rPr>
+        <w:t>identity_insert</w:t>
+      </w:r>
+      <w:proofErr w:type="spellEnd"/>
+      <w:r>
+        <w:rPr>
+          <w:rFonts w:ascii="Consolas" w:hAnsi="Consolas" w:cs="Consolas"/>
+          <w:color w:val="008000"/>
+          <w:kern w:val="0"/>
+          <w:sz w:val="19"/>
+          <w:szCs w:val="19"/>
+        </w:rPr>
+        <w:t xml:space="preserve"> </w:t>
+      </w:r>
+      <w:proofErr w:type="spellStart"/>
+      <w:r>
+        <w:rPr>
+          <w:rFonts w:ascii="Consolas" w:hAnsi="Consolas" w:cs="Consolas"/>
+          <w:color w:val="008000"/>
+          <w:kern w:val="0"/>
+          <w:sz w:val="19"/>
+          <w:szCs w:val="19"/>
+        </w:rPr>
+        <w:t>dbo.Offers</w:t>
+      </w:r>
+      <w:proofErr w:type="spellEnd"/>
+      <w:r>
+        <w:rPr>
+          <w:rFonts w:ascii="Consolas" w:hAnsi="Consolas" w:cs="Consolas"/>
+          <w:color w:val="008000"/>
+          <w:kern w:val="0"/>
+          <w:sz w:val="19"/>
+          <w:szCs w:val="19"/>
+        </w:rPr>
+        <w:t xml:space="preserve"> ON;*/</w:t>
       </w:r>
     </w:p>
     <w:p>
@@ -303,6 +467,7 @@
         </w:rPr>
         <w:t>(</w:t>
       </w:r>
+      <w:proofErr w:type="spellStart"/>
       <w:r>
         <w:rPr>
           <w:rFonts w:ascii="Consolas" w:hAnsi="Consolas" w:cs="Consolas"/>
@@ -313,6 +478,7 @@
         </w:rPr>
         <w:t>OfferId</w:t>
       </w:r>
+      <w:proofErr w:type="spellEnd"/>
       <w:r>
         <w:rPr>
           <w:rFonts w:ascii="Consolas" w:hAnsi="Consolas" w:cs="Consolas"/>
@@ -411,8 +577,20 @@
           <w:sz w:val="19"/>
           <w:szCs w:val="19"/>
         </w:rPr>
-        <w:t xml:space="preserve"> EndDate</w:t>
-      </w:r>
+        <w:t xml:space="preserve"> </w:t>
+      </w:r>
+      <w:proofErr w:type="spellStart"/>
+      <w:r>
+        <w:rPr>
+          <w:rFonts w:ascii="Consolas" w:hAnsi="Consolas" w:cs="Consolas"/>
+          <w:color w:val="000000"/>
+          <w:kern w:val="0"/>
+          <w:sz w:val="19"/>
+          <w:szCs w:val="19"/>
+        </w:rPr>
+        <w:t>EndDate</w:t>
+      </w:r>
+      <w:proofErr w:type="spellEnd"/>
       <w:r>
         <w:rPr>
           <w:rFonts w:ascii="Consolas" w:hAnsi="Consolas" w:cs="Consolas"/>
@@ -536,7 +714,29 @@
           <w:sz w:val="19"/>
           <w:szCs w:val="19"/>
         </w:rPr>
-        <w:t>'Caraibe'</w:t>
+        <w:t>'</w:t>
+      </w:r>
+      <w:proofErr w:type="spellStart"/>
+      <w:r>
+        <w:rPr>
+          <w:rFonts w:ascii="Consolas" w:hAnsi="Consolas" w:cs="Consolas"/>
+          <w:color w:val="FF0000"/>
+          <w:kern w:val="0"/>
+          <w:sz w:val="19"/>
+          <w:szCs w:val="19"/>
+        </w:rPr>
+        <w:t>Caraibe</w:t>
+      </w:r>
+      <w:proofErr w:type="spellEnd"/>
+      <w:r>
+        <w:rPr>
+          <w:rFonts w:ascii="Consolas" w:hAnsi="Consolas" w:cs="Consolas"/>
+          <w:color w:val="FF0000"/>
+          <w:kern w:val="0"/>
+          <w:sz w:val="19"/>
+          <w:szCs w:val="19"/>
+        </w:rPr>
+        <w:t>'</w:t>
       </w:r>
       <w:r>
         <w:rPr>
@@ -938,6 +1138,7 @@
         </w:rPr>
         <w:t>(</w:t>
       </w:r>
+      <w:proofErr w:type="spellStart"/>
       <w:r>
         <w:rPr>
           <w:rFonts w:ascii="Consolas" w:hAnsi="Consolas" w:cs="Consolas"/>
@@ -948,6 +1149,7 @@
         </w:rPr>
         <w:t>OfferId</w:t>
       </w:r>
+      <w:proofErr w:type="spellEnd"/>
       <w:r>
         <w:rPr>
           <w:rFonts w:ascii="Consolas" w:hAnsi="Consolas" w:cs="Consolas"/>
@@ -1046,8 +1248,20 @@
           <w:sz w:val="19"/>
           <w:szCs w:val="19"/>
         </w:rPr>
-        <w:t xml:space="preserve"> EndDate</w:t>
-      </w:r>
+        <w:t xml:space="preserve"> </w:t>
+      </w:r>
+      <w:proofErr w:type="spellStart"/>
+      <w:r>
+        <w:rPr>
+          <w:rFonts w:ascii="Consolas" w:hAnsi="Consolas" w:cs="Consolas"/>
+          <w:color w:val="000000"/>
+          <w:kern w:val="0"/>
+          <w:sz w:val="19"/>
+          <w:szCs w:val="19"/>
+        </w:rPr>
+        <w:t>EndDate</w:t>
+      </w:r>
+      <w:proofErr w:type="spellEnd"/>
       <w:r>
         <w:rPr>
           <w:rFonts w:ascii="Consolas" w:hAnsi="Consolas" w:cs="Consolas"/>
@@ -1167,7 +1381,29 @@
           <w:sz w:val="19"/>
           <w:szCs w:val="19"/>
         </w:rPr>
-        <w:t>'Hawai'</w:t>
+        <w:t>'</w:t>
+      </w:r>
+      <w:proofErr w:type="spellStart"/>
+      <w:r>
+        <w:rPr>
+          <w:rFonts w:ascii="Consolas" w:hAnsi="Consolas" w:cs="Consolas"/>
+          <w:color w:val="FF0000"/>
+          <w:kern w:val="0"/>
+          <w:sz w:val="19"/>
+          <w:szCs w:val="19"/>
+        </w:rPr>
+        <w:t>Hawai</w:t>
+      </w:r>
+      <w:proofErr w:type="spellEnd"/>
+      <w:r>
+        <w:rPr>
+          <w:rFonts w:ascii="Consolas" w:hAnsi="Consolas" w:cs="Consolas"/>
+          <w:color w:val="FF0000"/>
+          <w:kern w:val="0"/>
+          <w:sz w:val="19"/>
+          <w:szCs w:val="19"/>
+        </w:rPr>
+        <w:t>'</w:t>
       </w:r>
       <w:r>
         <w:rPr>
@@ -1489,8 +1725,20 @@
           <w:sz w:val="19"/>
           <w:szCs w:val="19"/>
         </w:rPr>
-        <w:t>Add admin user to db</w:t>
-      </w:r>
+        <w:t xml:space="preserve">Add admin user to </w:t>
+      </w:r>
+      <w:proofErr w:type="spellStart"/>
+      <w:r>
+        <w:rPr>
+          <w:rFonts w:ascii="Consolas" w:hAnsi="Consolas" w:cs="Consolas"/>
+          <w:color w:val="808080"/>
+          <w:kern w:val="0"/>
+          <w:sz w:val="19"/>
+          <w:szCs w:val="19"/>
+        </w:rPr>
+        <w:t>db</w:t>
+      </w:r>
+      <w:proofErr w:type="spellEnd"/>
     </w:p>
     <w:p>
       <w:pPr>
@@ -1537,6 +1785,7 @@
         </w:rPr>
         <w:t xml:space="preserve"> </w:t>
       </w:r>
+      <w:proofErr w:type="spellStart"/>
       <w:r>
         <w:rPr>
           <w:rFonts w:ascii="Consolas" w:hAnsi="Consolas" w:cs="Consolas"/>
@@ -1547,15 +1796,27 @@
         </w:rPr>
         <w:t>identity_insert</w:t>
       </w:r>
-      <w:r>
-        <w:rPr>
-          <w:rFonts w:ascii="Consolas" w:hAnsi="Consolas" w:cs="Consolas"/>
-          <w:color w:val="000000"/>
-          <w:kern w:val="0"/>
-          <w:sz w:val="19"/>
-          <w:szCs w:val="19"/>
-        </w:rPr>
-        <w:t xml:space="preserve"> dbo</w:t>
+      <w:proofErr w:type="spellEnd"/>
+      <w:r>
+        <w:rPr>
+          <w:rFonts w:ascii="Consolas" w:hAnsi="Consolas" w:cs="Consolas"/>
+          <w:color w:val="000000"/>
+          <w:kern w:val="0"/>
+          <w:sz w:val="19"/>
+          <w:szCs w:val="19"/>
+        </w:rPr>
+        <w:t xml:space="preserve"> </w:t>
+      </w:r>
+      <w:proofErr w:type="spellStart"/>
+      <w:r>
+        <w:rPr>
+          <w:rFonts w:ascii="Consolas" w:hAnsi="Consolas" w:cs="Consolas"/>
+          <w:color w:val="000000"/>
+          <w:kern w:val="0"/>
+          <w:sz w:val="19"/>
+          <w:szCs w:val="19"/>
+        </w:rPr>
+        <w:t>dbo</w:t>
       </w:r>
       <w:r>
         <w:rPr>
@@ -1575,7 +1836,18 @@
           <w:sz w:val="19"/>
           <w:szCs w:val="19"/>
         </w:rPr>
-        <w:t xml:space="preserve">Users </w:t>
+        <w:t>Users</w:t>
+      </w:r>
+      <w:proofErr w:type="spellEnd"/>
+      <w:r>
+        <w:rPr>
+          <w:rFonts w:ascii="Consolas" w:hAnsi="Consolas" w:cs="Consolas"/>
+          <w:color w:val="000000"/>
+          <w:kern w:val="0"/>
+          <w:sz w:val="19"/>
+          <w:szCs w:val="19"/>
+        </w:rPr>
+        <w:t xml:space="preserve"> </w:t>
       </w:r>
       <w:r>
         <w:rPr>
@@ -1672,6 +1944,7 @@
         </w:rPr>
         <w:t>(</w:t>
       </w:r>
+      <w:proofErr w:type="spellStart"/>
       <w:r>
         <w:rPr>
           <w:rFonts w:ascii="Consolas" w:hAnsi="Consolas" w:cs="Consolas"/>
@@ -1682,6 +1955,7 @@
         </w:rPr>
         <w:t>UserNane</w:t>
       </w:r>
+      <w:proofErr w:type="spellEnd"/>
       <w:r>
         <w:rPr>
           <w:rFonts w:ascii="Consolas" w:hAnsi="Consolas" w:cs="Consolas"/>
@@ -1770,8 +2044,20 @@
           <w:sz w:val="19"/>
           <w:szCs w:val="19"/>
         </w:rPr>
-        <w:t xml:space="preserve"> PhoneNumber</w:t>
-      </w:r>
+        <w:t xml:space="preserve"> </w:t>
+      </w:r>
+      <w:proofErr w:type="spellStart"/>
+      <w:r>
+        <w:rPr>
+          <w:rFonts w:ascii="Consolas" w:hAnsi="Consolas" w:cs="Consolas"/>
+          <w:color w:val="000000"/>
+          <w:kern w:val="0"/>
+          <w:sz w:val="19"/>
+          <w:szCs w:val="19"/>
+        </w:rPr>
+        <w:t>PhoneNumber</w:t>
+      </w:r>
+      <w:proofErr w:type="spellEnd"/>
       <w:r>
         <w:rPr>
           <w:rFonts w:ascii="Consolas" w:hAnsi="Consolas" w:cs="Consolas"/>
@@ -1790,8 +2076,20 @@
           <w:sz w:val="19"/>
           <w:szCs w:val="19"/>
         </w:rPr>
-        <w:t xml:space="preserve"> UserId</w:t>
-      </w:r>
+        <w:t xml:space="preserve"> </w:t>
+      </w:r>
+      <w:proofErr w:type="spellStart"/>
+      <w:r>
+        <w:rPr>
+          <w:rFonts w:ascii="Consolas" w:hAnsi="Consolas" w:cs="Consolas"/>
+          <w:color w:val="000000"/>
+          <w:kern w:val="0"/>
+          <w:sz w:val="19"/>
+          <w:szCs w:val="19"/>
+        </w:rPr>
+        <w:t>UserId</w:t>
+      </w:r>
+      <w:proofErr w:type="spellEnd"/>
       <w:r>
         <w:rPr>
           <w:rFonts w:ascii="Consolas" w:hAnsi="Consolas" w:cs="Consolas"/>
@@ -1810,8 +2108,20 @@
           <w:sz w:val="19"/>
           <w:szCs w:val="19"/>
         </w:rPr>
-        <w:t xml:space="preserve"> userType</w:t>
-      </w:r>
+        <w:t xml:space="preserve"> </w:t>
+      </w:r>
+      <w:proofErr w:type="spellStart"/>
+      <w:r>
+        <w:rPr>
+          <w:rFonts w:ascii="Consolas" w:hAnsi="Consolas" w:cs="Consolas"/>
+          <w:color w:val="000000"/>
+          <w:kern w:val="0"/>
+          <w:sz w:val="19"/>
+          <w:szCs w:val="19"/>
+        </w:rPr>
+        <w:t>userType</w:t>
+      </w:r>
+      <w:proofErr w:type="spellEnd"/>
       <w:r>
         <w:rPr>
           <w:rFonts w:ascii="Consolas" w:hAnsi="Consolas" w:cs="Consolas"/>
@@ -2266,6 +2576,7 @@
         </w:rPr>
         <w:t>(</w:t>
       </w:r>
+      <w:proofErr w:type="spellStart"/>
       <w:r>
         <w:rPr>
           <w:rFonts w:ascii="Consolas" w:hAnsi="Consolas" w:cs="Consolas"/>
@@ -2276,6 +2587,7 @@
         </w:rPr>
         <w:t>TripItinerariumId</w:t>
       </w:r>
+      <w:proofErr w:type="spellEnd"/>
       <w:r>
         <w:rPr>
           <w:rFonts w:ascii="Consolas" w:hAnsi="Consolas" w:cs="Consolas"/>
@@ -2326,6 +2638,7 @@
         </w:rPr>
         <w:t>(</w:t>
       </w:r>
+      <w:proofErr w:type="spellStart"/>
       <w:r>
         <w:rPr>
           <w:rFonts w:ascii="Consolas" w:hAnsi="Consolas" w:cs="Consolas"/>
@@ -2336,6 +2649,7 @@
         </w:rPr>
         <w:t>PackageId</w:t>
       </w:r>
+      <w:proofErr w:type="spellEnd"/>
       <w:r>
         <w:rPr>
           <w:rFonts w:ascii="Consolas" w:hAnsi="Consolas" w:cs="Consolas"/>
@@ -2491,6 +2805,7 @@
         </w:rPr>
         <w:t>(</w:t>
       </w:r>
+      <w:proofErr w:type="spellStart"/>
       <w:r>
         <w:rPr>
           <w:rFonts w:ascii="Consolas" w:hAnsi="Consolas" w:cs="Consolas"/>
@@ -2501,6 +2816,7 @@
         </w:rPr>
         <w:t>UserId</w:t>
       </w:r>
+      <w:proofErr w:type="spellEnd"/>
       <w:r>
         <w:rPr>
           <w:rFonts w:ascii="Consolas" w:hAnsi="Consolas" w:cs="Consolas"/>
@@ -2551,6 +2867,7 @@
         </w:rPr>
         <w:t>(</w:t>
       </w:r>
+      <w:proofErr w:type="spellStart"/>
       <w:r>
         <w:rPr>
           <w:rFonts w:ascii="Consolas" w:hAnsi="Consolas" w:cs="Consolas"/>
@@ -2561,6 +2878,7 @@
         </w:rPr>
         <w:t>UserId</w:t>
       </w:r>
+      <w:proofErr w:type="spellEnd"/>
       <w:r>
         <w:rPr>
           <w:rFonts w:ascii="Consolas" w:hAnsi="Consolas" w:cs="Consolas"/>
@@ -2639,7 +2957,18 @@
           <w:sz w:val="19"/>
           <w:szCs w:val="19"/>
         </w:rPr>
-        <w:t xml:space="preserve"> dbo</w:t>
+        <w:t xml:space="preserve"> </w:t>
+      </w:r>
+      <w:proofErr w:type="spellStart"/>
+      <w:r>
+        <w:rPr>
+          <w:rFonts w:ascii="Consolas" w:hAnsi="Consolas" w:cs="Consolas"/>
+          <w:color w:val="000000"/>
+          <w:kern w:val="0"/>
+          <w:sz w:val="19"/>
+          <w:szCs w:val="19"/>
+        </w:rPr>
+        <w:t>dbo</w:t>
       </w:r>
       <w:r>
         <w:rPr>
@@ -2661,6 +2990,7 @@
         </w:rPr>
         <w:t>TripItinerariums</w:t>
       </w:r>
+      <w:proofErr w:type="spellEnd"/>
     </w:p>
     <w:p>
       <w:pPr>
@@ -2704,7 +3034,29 @@
           <w:sz w:val="19"/>
           <w:szCs w:val="19"/>
         </w:rPr>
-        <w:t xml:space="preserve"> TripItinerariumId </w:t>
+        <w:t xml:space="preserve"> </w:t>
+      </w:r>
+      <w:proofErr w:type="spellStart"/>
+      <w:r>
+        <w:rPr>
+          <w:rFonts w:ascii="Consolas" w:hAnsi="Consolas" w:cs="Consolas"/>
+          <w:color w:val="000000"/>
+          <w:kern w:val="0"/>
+          <w:sz w:val="19"/>
+          <w:szCs w:val="19"/>
+        </w:rPr>
+        <w:t>TripItinerariumId</w:t>
+      </w:r>
+      <w:proofErr w:type="spellEnd"/>
+      <w:r>
+        <w:rPr>
+          <w:rFonts w:ascii="Consolas" w:hAnsi="Consolas" w:cs="Consolas"/>
+          <w:color w:val="000000"/>
+          <w:kern w:val="0"/>
+          <w:sz w:val="19"/>
+          <w:szCs w:val="19"/>
+        </w:rPr>
+        <w:t xml:space="preserve"> </w:t>
       </w:r>
       <w:r>
         <w:rPr>
@@ -2738,6 +3090,15 @@
       </w:r>
     </w:p>
     <w:p>
+      <w:pPr>
+        <w:rPr>
+          <w:rFonts w:ascii="Consolas" w:hAnsi="Consolas" w:cs="Consolas"/>
+          <w:color w:val="0000FF"/>
+          <w:kern w:val="0"/>
+          <w:sz w:val="19"/>
+          <w:szCs w:val="19"/>
+        </w:rPr>
+      </w:pPr>
       <w:r>
         <w:rPr>
           <w:rFonts w:ascii="Consolas" w:hAnsi="Consolas" w:cs="Consolas"/>
@@ -2766,7 +3127,29 @@
           <w:sz w:val="19"/>
           <w:szCs w:val="19"/>
         </w:rPr>
-        <w:t xml:space="preserve"> PK_TripItinerariums </w:t>
+        <w:t xml:space="preserve"> </w:t>
+      </w:r>
+      <w:proofErr w:type="spellStart"/>
+      <w:r>
+        <w:rPr>
+          <w:rFonts w:ascii="Consolas" w:hAnsi="Consolas" w:cs="Consolas"/>
+          <w:color w:val="000000"/>
+          <w:kern w:val="0"/>
+          <w:sz w:val="19"/>
+          <w:szCs w:val="19"/>
+        </w:rPr>
+        <w:t>PK_TripItinerariums</w:t>
+      </w:r>
+      <w:proofErr w:type="spellEnd"/>
+      <w:r>
+        <w:rPr>
+          <w:rFonts w:ascii="Consolas" w:hAnsi="Consolas" w:cs="Consolas"/>
+          <w:color w:val="000000"/>
+          <w:kern w:val="0"/>
+          <w:sz w:val="19"/>
+          <w:szCs w:val="19"/>
+        </w:rPr>
+        <w:t xml:space="preserve"> </w:t>
       </w:r>
       <w:r>
         <w:rPr>
@@ -2817,6 +3200,544 @@
           <w:szCs w:val="19"/>
         </w:rPr>
         <w:t>CLUSTERED</w:t>
+      </w:r>
+    </w:p>
+    <w:p>
+      <w:pPr>
+        <w:rPr>
+          <w:rFonts w:ascii="Consolas" w:hAnsi="Consolas" w:cs="Consolas"/>
+          <w:color w:val="0000FF"/>
+          <w:kern w:val="0"/>
+          <w:sz w:val="19"/>
+          <w:szCs w:val="19"/>
+        </w:rPr>
+      </w:pPr>
+    </w:p>
+    <w:p>
+      <w:pPr>
+        <w:rPr>
+          <w:rFonts w:ascii="Consolas" w:hAnsi="Consolas" w:cs="Consolas"/>
+          <w:color w:val="0000FF"/>
+          <w:kern w:val="0"/>
+          <w:sz w:val="19"/>
+          <w:szCs w:val="19"/>
+        </w:rPr>
+      </w:pPr>
+    </w:p>
+    <w:p>
+      <w:pPr>
+        <w:rPr>
+          <w:rFonts w:ascii="Consolas" w:hAnsi="Consolas" w:cs="Consolas"/>
+          <w:color w:val="0000FF"/>
+          <w:kern w:val="0"/>
+          <w:sz w:val="19"/>
+          <w:szCs w:val="19"/>
+        </w:rPr>
+      </w:pPr>
+    </w:p>
+    <w:p>
+      <w:pPr>
+        <w:pStyle w:val="Heading1"/>
+      </w:pPr>
+      <w:r>
+        <w:t xml:space="preserve">Alter table to add </w:t>
+      </w:r>
+      <w:proofErr w:type="spellStart"/>
+      <w:r>
+        <w:t>appointment</w:t>
+      </w:r>
+      <w:r>
+        <w:t>T</w:t>
+      </w:r>
+      <w:r>
+        <w:t>ype</w:t>
+      </w:r>
+      <w:proofErr w:type="spellEnd"/>
+      <w:r>
+        <w:t xml:space="preserve"> column </w:t>
+      </w:r>
+    </w:p>
+    <w:p>
+      <w:pPr>
+        <w:rPr>
+          <w:rFonts w:ascii="Consolas" w:hAnsi="Consolas" w:cs="Consolas"/>
+          <w:color w:val="0000FF"/>
+          <w:kern w:val="0"/>
+          <w:sz w:val="19"/>
+          <w:szCs w:val="19"/>
+        </w:rPr>
+      </w:pPr>
+    </w:p>
+    <w:p>
+      <w:pPr>
+        <w:autoSpaceDE w:val="0"/>
+        <w:autoSpaceDN w:val="0"/>
+        <w:adjustRightInd w:val="0"/>
+        <w:spacing w:after="0" w:line="240" w:lineRule="auto"/>
+        <w:rPr>
+          <w:rFonts w:ascii="Consolas" w:hAnsi="Consolas" w:cs="Consolas"/>
+          <w:color w:val="000000"/>
+          <w:kern w:val="0"/>
+          <w:sz w:val="19"/>
+          <w:szCs w:val="19"/>
+        </w:rPr>
+      </w:pPr>
+      <w:r>
+        <w:rPr>
+          <w:rFonts w:ascii="Consolas" w:hAnsi="Consolas" w:cs="Consolas"/>
+          <w:color w:val="0000FF"/>
+          <w:kern w:val="0"/>
+          <w:sz w:val="19"/>
+          <w:szCs w:val="19"/>
+        </w:rPr>
+        <w:t>ALTER</w:t>
+      </w:r>
+      <w:r>
+        <w:rPr>
+          <w:rFonts w:ascii="Consolas" w:hAnsi="Consolas" w:cs="Consolas"/>
+          <w:color w:val="000000"/>
+          <w:kern w:val="0"/>
+          <w:sz w:val="19"/>
+          <w:szCs w:val="19"/>
+        </w:rPr>
+        <w:t xml:space="preserve"> </w:t>
+      </w:r>
+      <w:r>
+        <w:rPr>
+          <w:rFonts w:ascii="Consolas" w:hAnsi="Consolas" w:cs="Consolas"/>
+          <w:color w:val="0000FF"/>
+          <w:kern w:val="0"/>
+          <w:sz w:val="19"/>
+          <w:szCs w:val="19"/>
+        </w:rPr>
+        <w:t>TABLE</w:t>
+      </w:r>
+      <w:r>
+        <w:rPr>
+          <w:rFonts w:ascii="Consolas" w:hAnsi="Consolas" w:cs="Consolas"/>
+          <w:color w:val="000000"/>
+          <w:kern w:val="0"/>
+          <w:sz w:val="19"/>
+          <w:szCs w:val="19"/>
+        </w:rPr>
+        <w:t xml:space="preserve"> Appointments</w:t>
+      </w:r>
+    </w:p>
+    <w:p>
+      <w:pPr>
+        <w:autoSpaceDE w:val="0"/>
+        <w:autoSpaceDN w:val="0"/>
+        <w:adjustRightInd w:val="0"/>
+        <w:spacing w:after="0" w:line="240" w:lineRule="auto"/>
+        <w:rPr>
+          <w:rFonts w:ascii="Consolas" w:hAnsi="Consolas" w:cs="Consolas"/>
+          <w:color w:val="000000"/>
+          <w:kern w:val="0"/>
+          <w:sz w:val="19"/>
+          <w:szCs w:val="19"/>
+        </w:rPr>
+      </w:pPr>
+      <w:r>
+        <w:rPr>
+          <w:rFonts w:ascii="Consolas" w:hAnsi="Consolas" w:cs="Consolas"/>
+          <w:color w:val="0000FF"/>
+          <w:kern w:val="0"/>
+          <w:sz w:val="19"/>
+          <w:szCs w:val="19"/>
+        </w:rPr>
+        <w:t>ADD</w:t>
+      </w:r>
+      <w:r>
+        <w:rPr>
+          <w:rFonts w:ascii="Consolas" w:hAnsi="Consolas" w:cs="Consolas"/>
+          <w:color w:val="000000"/>
+          <w:kern w:val="0"/>
+          <w:sz w:val="19"/>
+          <w:szCs w:val="19"/>
+        </w:rPr>
+        <w:t xml:space="preserve"> </w:t>
+      </w:r>
+      <w:proofErr w:type="spellStart"/>
+      <w:r>
+        <w:rPr>
+          <w:rFonts w:ascii="Consolas" w:hAnsi="Consolas" w:cs="Consolas"/>
+          <w:color w:val="000000"/>
+          <w:kern w:val="0"/>
+          <w:sz w:val="19"/>
+          <w:szCs w:val="19"/>
+        </w:rPr>
+        <w:t>AppointmentType</w:t>
+      </w:r>
+      <w:proofErr w:type="spellEnd"/>
+      <w:r>
+        <w:rPr>
+          <w:rFonts w:ascii="Consolas" w:hAnsi="Consolas" w:cs="Consolas"/>
+          <w:color w:val="000000"/>
+          <w:kern w:val="0"/>
+          <w:sz w:val="19"/>
+          <w:szCs w:val="19"/>
+        </w:rPr>
+        <w:t xml:space="preserve"> </w:t>
+      </w:r>
+      <w:r>
+        <w:rPr>
+          <w:rFonts w:ascii="Consolas" w:hAnsi="Consolas" w:cs="Consolas"/>
+          <w:color w:val="0000FF"/>
+          <w:kern w:val="0"/>
+          <w:sz w:val="19"/>
+          <w:szCs w:val="19"/>
+        </w:rPr>
+        <w:t>VARCHAR</w:t>
+      </w:r>
+      <w:r>
+        <w:rPr>
+          <w:rFonts w:ascii="Consolas" w:hAnsi="Consolas" w:cs="Consolas"/>
+          <w:color w:val="808080"/>
+          <w:kern w:val="0"/>
+          <w:sz w:val="19"/>
+          <w:szCs w:val="19"/>
+        </w:rPr>
+        <w:t>(</w:t>
+      </w:r>
+      <w:r>
+        <w:rPr>
+          <w:rFonts w:ascii="Consolas" w:hAnsi="Consolas" w:cs="Consolas"/>
+          <w:color w:val="000000"/>
+          <w:kern w:val="0"/>
+          <w:sz w:val="19"/>
+          <w:szCs w:val="19"/>
+        </w:rPr>
+        <w:t>255</w:t>
+      </w:r>
+      <w:r>
+        <w:rPr>
+          <w:rFonts w:ascii="Consolas" w:hAnsi="Consolas" w:cs="Consolas"/>
+          <w:color w:val="808080"/>
+          <w:kern w:val="0"/>
+          <w:sz w:val="19"/>
+          <w:szCs w:val="19"/>
+        </w:rPr>
+        <w:t>)</w:t>
+      </w:r>
+      <w:r>
+        <w:rPr>
+          <w:rFonts w:ascii="Consolas" w:hAnsi="Consolas" w:cs="Consolas"/>
+          <w:color w:val="000000"/>
+          <w:kern w:val="0"/>
+          <w:sz w:val="19"/>
+          <w:szCs w:val="19"/>
+        </w:rPr>
+        <w:t xml:space="preserve"> </w:t>
+      </w:r>
+      <w:r>
+        <w:rPr>
+          <w:rFonts w:ascii="Consolas" w:hAnsi="Consolas" w:cs="Consolas"/>
+          <w:color w:val="0000FF"/>
+          <w:kern w:val="0"/>
+          <w:sz w:val="19"/>
+          <w:szCs w:val="19"/>
+        </w:rPr>
+        <w:t>DEFAULT</w:t>
+      </w:r>
+      <w:r>
+        <w:rPr>
+          <w:rFonts w:ascii="Consolas" w:hAnsi="Consolas" w:cs="Consolas"/>
+          <w:color w:val="000000"/>
+          <w:kern w:val="0"/>
+          <w:sz w:val="19"/>
+          <w:szCs w:val="19"/>
+        </w:rPr>
+        <w:t xml:space="preserve"> </w:t>
+      </w:r>
+      <w:r>
+        <w:rPr>
+          <w:rFonts w:ascii="Consolas" w:hAnsi="Consolas" w:cs="Consolas"/>
+          <w:color w:val="FF0000"/>
+          <w:kern w:val="0"/>
+          <w:sz w:val="19"/>
+          <w:szCs w:val="19"/>
+        </w:rPr>
+        <w:t>'</w:t>
+      </w:r>
+      <w:proofErr w:type="spellStart"/>
+      <w:r>
+        <w:rPr>
+          <w:rFonts w:ascii="Consolas" w:hAnsi="Consolas" w:cs="Consolas"/>
+          <w:color w:val="FF0000"/>
+          <w:kern w:val="0"/>
+          <w:sz w:val="19"/>
+          <w:szCs w:val="19"/>
+        </w:rPr>
+        <w:t>consultatie</w:t>
+      </w:r>
+      <w:proofErr w:type="spellEnd"/>
+      <w:r>
+        <w:rPr>
+          <w:rFonts w:ascii="Consolas" w:hAnsi="Consolas" w:cs="Consolas"/>
+          <w:color w:val="FF0000"/>
+          <w:kern w:val="0"/>
+          <w:sz w:val="19"/>
+          <w:szCs w:val="19"/>
+        </w:rPr>
+        <w:t>'</w:t>
+      </w:r>
+      <w:r>
+        <w:rPr>
+          <w:rFonts w:ascii="Consolas" w:hAnsi="Consolas" w:cs="Consolas"/>
+          <w:color w:val="808080"/>
+          <w:kern w:val="0"/>
+          <w:sz w:val="19"/>
+          <w:szCs w:val="19"/>
+        </w:rPr>
+        <w:t>;</w:t>
+      </w:r>
+    </w:p>
+    <w:p>
+      <w:pPr>
+        <w:autoSpaceDE w:val="0"/>
+        <w:autoSpaceDN w:val="0"/>
+        <w:adjustRightInd w:val="0"/>
+        <w:spacing w:after="0" w:line="240" w:lineRule="auto"/>
+        <w:rPr>
+          <w:rFonts w:ascii="Consolas" w:hAnsi="Consolas" w:cs="Consolas"/>
+          <w:color w:val="000000"/>
+          <w:kern w:val="0"/>
+          <w:sz w:val="19"/>
+          <w:szCs w:val="19"/>
+        </w:rPr>
+      </w:pPr>
+    </w:p>
+    <w:p>
+      <w:pPr>
+        <w:autoSpaceDE w:val="0"/>
+        <w:autoSpaceDN w:val="0"/>
+        <w:adjustRightInd w:val="0"/>
+        <w:spacing w:after="0" w:line="240" w:lineRule="auto"/>
+        <w:rPr>
+          <w:rFonts w:ascii="Consolas" w:hAnsi="Consolas" w:cs="Consolas"/>
+          <w:color w:val="000000"/>
+          <w:kern w:val="0"/>
+          <w:sz w:val="19"/>
+          <w:szCs w:val="19"/>
+        </w:rPr>
+      </w:pPr>
+    </w:p>
+    <w:p>
+      <w:pPr>
+        <w:autoSpaceDE w:val="0"/>
+        <w:autoSpaceDN w:val="0"/>
+        <w:adjustRightInd w:val="0"/>
+        <w:spacing w:after="0" w:line="240" w:lineRule="auto"/>
+        <w:rPr>
+          <w:rFonts w:ascii="Consolas" w:hAnsi="Consolas" w:cs="Consolas"/>
+          <w:color w:val="000000"/>
+          <w:kern w:val="0"/>
+          <w:sz w:val="19"/>
+          <w:szCs w:val="19"/>
+        </w:rPr>
+      </w:pPr>
+      <w:r>
+        <w:rPr>
+          <w:rFonts w:ascii="Consolas" w:hAnsi="Consolas" w:cs="Consolas"/>
+          <w:color w:val="FF00FF"/>
+          <w:kern w:val="0"/>
+          <w:sz w:val="19"/>
+          <w:szCs w:val="19"/>
+        </w:rPr>
+        <w:t>UPDATE</w:t>
+      </w:r>
+      <w:r>
+        <w:rPr>
+          <w:rFonts w:ascii="Consolas" w:hAnsi="Consolas" w:cs="Consolas"/>
+          <w:color w:val="000000"/>
+          <w:kern w:val="0"/>
+          <w:sz w:val="19"/>
+          <w:szCs w:val="19"/>
+        </w:rPr>
+        <w:t xml:space="preserve"> Appointments</w:t>
+      </w:r>
+    </w:p>
+    <w:p>
+      <w:pPr>
+        <w:autoSpaceDE w:val="0"/>
+        <w:autoSpaceDN w:val="0"/>
+        <w:adjustRightInd w:val="0"/>
+        <w:spacing w:after="0" w:line="240" w:lineRule="auto"/>
+        <w:rPr>
+          <w:rFonts w:ascii="Consolas" w:hAnsi="Consolas" w:cs="Consolas"/>
+          <w:color w:val="000000"/>
+          <w:kern w:val="0"/>
+          <w:sz w:val="19"/>
+          <w:szCs w:val="19"/>
+        </w:rPr>
+      </w:pPr>
+      <w:r>
+        <w:rPr>
+          <w:rFonts w:ascii="Consolas" w:hAnsi="Consolas" w:cs="Consolas"/>
+          <w:color w:val="0000FF"/>
+          <w:kern w:val="0"/>
+          <w:sz w:val="19"/>
+          <w:szCs w:val="19"/>
+        </w:rPr>
+        <w:t>SET</w:t>
+      </w:r>
+      <w:r>
+        <w:rPr>
+          <w:rFonts w:ascii="Consolas" w:hAnsi="Consolas" w:cs="Consolas"/>
+          <w:color w:val="000000"/>
+          <w:kern w:val="0"/>
+          <w:sz w:val="19"/>
+          <w:szCs w:val="19"/>
+        </w:rPr>
+        <w:t xml:space="preserve"> </w:t>
+      </w:r>
+      <w:proofErr w:type="spellStart"/>
+      <w:r>
+        <w:rPr>
+          <w:rFonts w:ascii="Consolas" w:hAnsi="Consolas" w:cs="Consolas"/>
+          <w:color w:val="000000"/>
+          <w:kern w:val="0"/>
+          <w:sz w:val="19"/>
+          <w:szCs w:val="19"/>
+        </w:rPr>
+        <w:t>AppointmentType</w:t>
+      </w:r>
+      <w:proofErr w:type="spellEnd"/>
+      <w:r>
+        <w:rPr>
+          <w:rFonts w:ascii="Consolas" w:hAnsi="Consolas" w:cs="Consolas"/>
+          <w:color w:val="000000"/>
+          <w:kern w:val="0"/>
+          <w:sz w:val="19"/>
+          <w:szCs w:val="19"/>
+        </w:rPr>
+        <w:t xml:space="preserve"> </w:t>
+      </w:r>
+      <w:r>
+        <w:rPr>
+          <w:rFonts w:ascii="Consolas" w:hAnsi="Consolas" w:cs="Consolas"/>
+          <w:color w:val="808080"/>
+          <w:kern w:val="0"/>
+          <w:sz w:val="19"/>
+          <w:szCs w:val="19"/>
+        </w:rPr>
+        <w:t>=</w:t>
+      </w:r>
+      <w:r>
+        <w:rPr>
+          <w:rFonts w:ascii="Consolas" w:hAnsi="Consolas" w:cs="Consolas"/>
+          <w:color w:val="000000"/>
+          <w:kern w:val="0"/>
+          <w:sz w:val="19"/>
+          <w:szCs w:val="19"/>
+        </w:rPr>
+        <w:t xml:space="preserve"> </w:t>
+      </w:r>
+      <w:r>
+        <w:rPr>
+          <w:rFonts w:ascii="Consolas" w:hAnsi="Consolas" w:cs="Consolas"/>
+          <w:color w:val="FF0000"/>
+          <w:kern w:val="0"/>
+          <w:sz w:val="19"/>
+          <w:szCs w:val="19"/>
+        </w:rPr>
+        <w:t>'</w:t>
+      </w:r>
+      <w:proofErr w:type="spellStart"/>
+      <w:r>
+        <w:rPr>
+          <w:rFonts w:ascii="Consolas" w:hAnsi="Consolas" w:cs="Consolas"/>
+          <w:color w:val="FF0000"/>
+          <w:kern w:val="0"/>
+          <w:sz w:val="19"/>
+          <w:szCs w:val="19"/>
+        </w:rPr>
+        <w:t>consultatie</w:t>
+      </w:r>
+      <w:proofErr w:type="spellEnd"/>
+      <w:r>
+        <w:rPr>
+          <w:rFonts w:ascii="Consolas" w:hAnsi="Consolas" w:cs="Consolas"/>
+          <w:color w:val="FF0000"/>
+          <w:kern w:val="0"/>
+          <w:sz w:val="19"/>
+          <w:szCs w:val="19"/>
+        </w:rPr>
+        <w:t>'</w:t>
+      </w:r>
+    </w:p>
+    <w:p>
+      <w:r>
+        <w:rPr>
+          <w:rFonts w:ascii="Consolas" w:hAnsi="Consolas" w:cs="Consolas"/>
+          <w:color w:val="0000FF"/>
+          <w:kern w:val="0"/>
+          <w:sz w:val="19"/>
+          <w:szCs w:val="19"/>
+        </w:rPr>
+        <w:t>WHERE</w:t>
+      </w:r>
+      <w:r>
+        <w:rPr>
+          <w:rFonts w:ascii="Consolas" w:hAnsi="Consolas" w:cs="Consolas"/>
+          <w:color w:val="000000"/>
+          <w:kern w:val="0"/>
+          <w:sz w:val="19"/>
+          <w:szCs w:val="19"/>
+        </w:rPr>
+        <w:t xml:space="preserve"> </w:t>
+      </w:r>
+      <w:proofErr w:type="spellStart"/>
+      <w:r>
+        <w:rPr>
+          <w:rFonts w:ascii="Consolas" w:hAnsi="Consolas" w:cs="Consolas"/>
+          <w:color w:val="000000"/>
+          <w:kern w:val="0"/>
+          <w:sz w:val="19"/>
+          <w:szCs w:val="19"/>
+        </w:rPr>
+        <w:t>AppointmentType</w:t>
+      </w:r>
+      <w:proofErr w:type="spellEnd"/>
+      <w:r>
+        <w:rPr>
+          <w:rFonts w:ascii="Consolas" w:hAnsi="Consolas" w:cs="Consolas"/>
+          <w:color w:val="000000"/>
+          <w:kern w:val="0"/>
+          <w:sz w:val="19"/>
+          <w:szCs w:val="19"/>
+        </w:rPr>
+        <w:t xml:space="preserve"> </w:t>
+      </w:r>
+      <w:r>
+        <w:rPr>
+          <w:rFonts w:ascii="Consolas" w:hAnsi="Consolas" w:cs="Consolas"/>
+          <w:color w:val="808080"/>
+          <w:kern w:val="0"/>
+          <w:sz w:val="19"/>
+          <w:szCs w:val="19"/>
+        </w:rPr>
+        <w:t>IS</w:t>
+      </w:r>
+      <w:r>
+        <w:rPr>
+          <w:rFonts w:ascii="Consolas" w:hAnsi="Consolas" w:cs="Consolas"/>
+          <w:color w:val="000000"/>
+          <w:kern w:val="0"/>
+          <w:sz w:val="19"/>
+          <w:szCs w:val="19"/>
+        </w:rPr>
+        <w:t xml:space="preserve"> </w:t>
+      </w:r>
+      <w:r>
+        <w:rPr>
+          <w:rFonts w:ascii="Consolas" w:hAnsi="Consolas" w:cs="Consolas"/>
+          <w:color w:val="808080"/>
+          <w:kern w:val="0"/>
+          <w:sz w:val="19"/>
+          <w:szCs w:val="19"/>
+        </w:rPr>
+        <w:t>NULL;</w:t>
       </w:r>
     </w:p>
     <w:sectPr>
@@ -3230,6 +4151,27 @@
     <w:name w:val="Normal"/>
     <w:qFormat/>
   </w:style>
+  <w:style w:type="paragraph" w:styleId="Heading1">
+    <w:name w:val="heading 1"/>
+    <w:basedOn w:val="Normal"/>
+    <w:next w:val="Normal"/>
+    <w:link w:val="Heading1Char"/>
+    <w:uiPriority w:val="9"/>
+    <w:qFormat/>
+    <w:rsid w:val="00064EE5"/>
+    <w:pPr>
+      <w:keepNext/>
+      <w:keepLines/>
+      <w:spacing w:before="240" w:after="0"/>
+      <w:outlineLvl w:val="0"/>
+    </w:pPr>
+    <w:rPr>
+      <w:rFonts w:asciiTheme="majorHAnsi" w:eastAsiaTheme="majorEastAsia" w:hAnsiTheme="majorHAnsi" w:cstheme="majorBidi"/>
+      <w:color w:val="2F5496" w:themeColor="accent1" w:themeShade="BF"/>
+      <w:sz w:val="32"/>
+      <w:szCs w:val="32"/>
+    </w:rPr>
+  </w:style>
   <w:style w:type="character" w:default="1" w:styleId="DefaultParagraphFont">
     <w:name w:val="Default Paragraph Font"/>
     <w:uiPriority w:val="1"/>
@@ -3256,6 +4198,19 @@
     <w:uiPriority w:val="99"/>
     <w:semiHidden/>
     <w:unhideWhenUsed/>
+  </w:style>
+  <w:style w:type="character" w:customStyle="1" w:styleId="Heading1Char">
+    <w:name w:val="Heading 1 Char"/>
+    <w:basedOn w:val="DefaultParagraphFont"/>
+    <w:link w:val="Heading1"/>
+    <w:uiPriority w:val="9"/>
+    <w:rsid w:val="00064EE5"/>
+    <w:rPr>
+      <w:rFonts w:asciiTheme="majorHAnsi" w:eastAsiaTheme="majorEastAsia" w:hAnsiTheme="majorHAnsi" w:cstheme="majorBidi"/>
+      <w:color w:val="2F5496" w:themeColor="accent1" w:themeShade="BF"/>
+      <w:sz w:val="32"/>
+      <w:szCs w:val="32"/>
+    </w:rPr>
   </w:style>
 </w:styles>
 </file>

</xml_diff>

<commit_message>
update documentation and background
</commit_message>
<xml_diff>
--- a/Documentation.docx
+++ b/Documentation.docx
@@ -3738,6 +3738,270 @@
           <w:szCs w:val="19"/>
         </w:rPr>
         <w:t>NULL;</w:t>
+      </w:r>
+    </w:p>
+    <w:p>
+      <w:pPr>
+        <w:pStyle w:val="Heading1"/>
+      </w:pPr>
+      <w:r>
+        <w:t xml:space="preserve">Delete all entries from Appointments table </w:t>
+      </w:r>
+    </w:p>
+    <w:p/>
+    <w:p>
+      <w:r>
+        <w:t xml:space="preserve">Open </w:t>
+      </w:r>
+      <w:proofErr w:type="spellStart"/>
+      <w:r>
+        <w:t>Sql</w:t>
+      </w:r>
+      <w:proofErr w:type="spellEnd"/>
+      <w:r>
+        <w:t xml:space="preserve"> server management studio</w:t>
+      </w:r>
+    </w:p>
+    <w:p>
+      <w:r>
+        <w:t xml:space="preserve">Go to New Query </w:t>
+      </w:r>
+    </w:p>
+    <w:p>
+      <w:r>
+        <w:rPr>
+          <w:noProof/>
+        </w:rPr>
+        <w:lastRenderedPageBreak/>
+        <w:drawing>
+          <wp:inline distT="0" distB="0" distL="0" distR="0" wp14:anchorId="6C2B2632" wp14:editId="15A16F60">
+            <wp:extent cx="5932170" cy="3065780"/>
+            <wp:effectExtent l="0" t="0" r="0" b="1270"/>
+            <wp:docPr id="69525984" name="Picture 1"/>
+            <wp:cNvGraphicFramePr>
+              <a:graphicFrameLocks xmlns:a="http://schemas.openxmlformats.org/drawingml/2006/main" noChangeAspect="1"/>
+            </wp:cNvGraphicFramePr>
+            <a:graphic xmlns:a="http://schemas.openxmlformats.org/drawingml/2006/main">
+              <a:graphicData uri="http://schemas.openxmlformats.org/drawingml/2006/picture">
+                <pic:pic xmlns:pic="http://schemas.openxmlformats.org/drawingml/2006/picture">
+                  <pic:nvPicPr>
+                    <pic:cNvPr id="0" name="Picture 1"/>
+                    <pic:cNvPicPr>
+                      <a:picLocks noChangeAspect="1" noChangeArrowheads="1"/>
+                    </pic:cNvPicPr>
+                  </pic:nvPicPr>
+                  <pic:blipFill>
+                    <a:blip r:embed="rId6" cstate="print">
+                      <a:extLst>
+                        <a:ext uri="{28A0092B-C50C-407E-A947-70E740481C1C}">
+                          <a14:useLocalDpi xmlns:a14="http://schemas.microsoft.com/office/drawing/2010/main" val="0"/>
+                        </a:ext>
+                      </a:extLst>
+                    </a:blip>
+                    <a:srcRect/>
+                    <a:stretch>
+                      <a:fillRect/>
+                    </a:stretch>
+                  </pic:blipFill>
+                  <pic:spPr bwMode="auto">
+                    <a:xfrm>
+                      <a:off x="0" y="0"/>
+                      <a:ext cx="5932170" cy="3065780"/>
+                    </a:xfrm>
+                    <a:prstGeom prst="rect">
+                      <a:avLst/>
+                    </a:prstGeom>
+                    <a:noFill/>
+                    <a:ln>
+                      <a:noFill/>
+                    </a:ln>
+                  </pic:spPr>
+                </pic:pic>
+              </a:graphicData>
+            </a:graphic>
+          </wp:inline>
+        </w:drawing>
+      </w:r>
+    </w:p>
+    <w:p>
+      <w:pPr>
+        <w:rPr>
+          <w:rFonts w:ascii="Consolas" w:hAnsi="Consolas" w:cs="Consolas"/>
+          <w:color w:val="008000"/>
+          <w:kern w:val="0"/>
+          <w:sz w:val="19"/>
+          <w:szCs w:val="19"/>
+        </w:rPr>
+      </w:pPr>
+      <w:r>
+        <w:rPr>
+          <w:rFonts w:ascii="Consolas" w:hAnsi="Consolas" w:cs="Consolas"/>
+          <w:color w:val="008000"/>
+          <w:kern w:val="0"/>
+          <w:sz w:val="19"/>
+          <w:szCs w:val="19"/>
+        </w:rPr>
+        <w:br/>
+      </w:r>
+      <w:r>
+        <w:t>Paste this query:</w:t>
+      </w:r>
+    </w:p>
+    <w:p>
+      <w:pPr>
+        <w:rPr>
+          <w:rFonts w:ascii="Consolas" w:hAnsi="Consolas" w:cs="Consolas"/>
+          <w:color w:val="008000"/>
+          <w:kern w:val="0"/>
+          <w:sz w:val="19"/>
+          <w:szCs w:val="19"/>
+        </w:rPr>
+      </w:pPr>
+      <w:r>
+        <w:rPr>
+          <w:rFonts w:ascii="Consolas" w:hAnsi="Consolas" w:cs="Consolas"/>
+          <w:color w:val="008000"/>
+          <w:kern w:val="0"/>
+          <w:sz w:val="19"/>
+          <w:szCs w:val="19"/>
+        </w:rPr>
+        <w:t>DELETE FROM [</w:t>
+      </w:r>
+      <w:proofErr w:type="spellStart"/>
+      <w:r>
+        <w:rPr>
+          <w:rFonts w:ascii="Consolas" w:hAnsi="Consolas" w:cs="Consolas"/>
+          <w:color w:val="008000"/>
+          <w:kern w:val="0"/>
+          <w:sz w:val="19"/>
+          <w:szCs w:val="19"/>
+        </w:rPr>
+        <w:t>CabinetStomatologic</w:t>
+      </w:r>
+      <w:proofErr w:type="spellEnd"/>
+      <w:r>
+        <w:rPr>
+          <w:rFonts w:ascii="Consolas" w:hAnsi="Consolas" w:cs="Consolas"/>
+          <w:color w:val="008000"/>
+          <w:kern w:val="0"/>
+          <w:sz w:val="19"/>
+          <w:szCs w:val="19"/>
+        </w:rPr>
+        <w:t>].[</w:t>
+      </w:r>
+      <w:proofErr w:type="spellStart"/>
+      <w:r>
+        <w:rPr>
+          <w:rFonts w:ascii="Consolas" w:hAnsi="Consolas" w:cs="Consolas"/>
+          <w:color w:val="008000"/>
+          <w:kern w:val="0"/>
+          <w:sz w:val="19"/>
+          <w:szCs w:val="19"/>
+        </w:rPr>
+        <w:t>dbo</w:t>
+      </w:r>
+      <w:proofErr w:type="spellEnd"/>
+      <w:r>
+        <w:rPr>
+          <w:rFonts w:ascii="Consolas" w:hAnsi="Consolas" w:cs="Consolas"/>
+          <w:color w:val="008000"/>
+          <w:kern w:val="0"/>
+          <w:sz w:val="19"/>
+          <w:szCs w:val="19"/>
+        </w:rPr>
+        <w:t>].[Appointments]</w:t>
+      </w:r>
+    </w:p>
+    <w:p>
+      <w:pPr>
+        <w:rPr>
+          <w:rFonts w:ascii="Consolas" w:hAnsi="Consolas" w:cs="Consolas"/>
+          <w:color w:val="008000"/>
+          <w:kern w:val="0"/>
+          <w:sz w:val="19"/>
+          <w:szCs w:val="19"/>
+        </w:rPr>
+      </w:pPr>
+    </w:p>
+    <w:p>
+      <w:r>
+        <w:t>Press Execute</w:t>
+      </w:r>
+      <w:r>
+        <w:t>:</w:t>
+      </w:r>
+      <w:r>
+        <w:rPr>
+          <w:rFonts w:ascii="Consolas" w:hAnsi="Consolas" w:cs="Consolas"/>
+          <w:color w:val="008000"/>
+          <w:kern w:val="0"/>
+          <w:sz w:val="19"/>
+          <w:szCs w:val="19"/>
+        </w:rPr>
+        <w:br/>
+      </w:r>
+      <w:r>
+        <w:rPr>
+          <w:rFonts w:ascii="Consolas" w:hAnsi="Consolas" w:cs="Consolas"/>
+          <w:color w:val="008000"/>
+          <w:kern w:val="0"/>
+          <w:sz w:val="19"/>
+          <w:szCs w:val="19"/>
+        </w:rPr>
+        <w:br/>
+      </w:r>
+      <w:r>
+        <w:rPr>
+          <w:noProof/>
+        </w:rPr>
+        <w:drawing>
+          <wp:inline distT="0" distB="0" distL="0" distR="0" wp14:anchorId="21A8DC9C" wp14:editId="1506B68C">
+            <wp:extent cx="5932170" cy="3065780"/>
+            <wp:effectExtent l="0" t="0" r="0" b="1270"/>
+            <wp:docPr id="1533540737" name="Picture 2"/>
+            <wp:cNvGraphicFramePr>
+              <a:graphicFrameLocks xmlns:a="http://schemas.openxmlformats.org/drawingml/2006/main" noChangeAspect="1"/>
+            </wp:cNvGraphicFramePr>
+            <a:graphic xmlns:a="http://schemas.openxmlformats.org/drawingml/2006/main">
+              <a:graphicData uri="http://schemas.openxmlformats.org/drawingml/2006/picture">
+                <pic:pic xmlns:pic="http://schemas.openxmlformats.org/drawingml/2006/picture">
+                  <pic:nvPicPr>
+                    <pic:cNvPr id="0" name="Picture 2"/>
+                    <pic:cNvPicPr>
+                      <a:picLocks noChangeAspect="1" noChangeArrowheads="1"/>
+                    </pic:cNvPicPr>
+                  </pic:nvPicPr>
+                  <pic:blipFill>
+                    <a:blip r:embed="rId7" cstate="print">
+                      <a:extLst>
+                        <a:ext uri="{28A0092B-C50C-407E-A947-70E740481C1C}">
+                          <a14:useLocalDpi xmlns:a14="http://schemas.microsoft.com/office/drawing/2010/main" val="0"/>
+                        </a:ext>
+                      </a:extLst>
+                    </a:blip>
+                    <a:srcRect/>
+                    <a:stretch>
+                      <a:fillRect/>
+                    </a:stretch>
+                  </pic:blipFill>
+                  <pic:spPr bwMode="auto">
+                    <a:xfrm>
+                      <a:off x="0" y="0"/>
+                      <a:ext cx="5932170" cy="3065780"/>
+                    </a:xfrm>
+                    <a:prstGeom prst="rect">
+                      <a:avLst/>
+                    </a:prstGeom>
+                    <a:noFill/>
+                    <a:ln>
+                      <a:noFill/>
+                    </a:ln>
+                  </pic:spPr>
+                </pic:pic>
+              </a:graphicData>
+            </a:graphic>
+          </wp:inline>
+        </w:drawing>
       </w:r>
     </w:p>
     <w:sectPr>
@@ -4150,6 +4414,7 @@
   <w:style w:type="paragraph" w:default="1" w:styleId="Normal">
     <w:name w:val="Normal"/>
     <w:qFormat/>
+    <w:rsid w:val="00AD68CF"/>
   </w:style>
   <w:style w:type="paragraph" w:styleId="Heading1">
     <w:name w:val="heading 1"/>

</xml_diff>

<commit_message>
Add multi paging (#19)
* add pagination

* update documentation and background
</commit_message>
<xml_diff>
--- a/Documentation.docx
+++ b/Documentation.docx
@@ -3738,6 +3738,270 @@
           <w:szCs w:val="19"/>
         </w:rPr>
         <w:t>NULL;</w:t>
+      </w:r>
+    </w:p>
+    <w:p>
+      <w:pPr>
+        <w:pStyle w:val="Heading1"/>
+      </w:pPr>
+      <w:r>
+        <w:t xml:space="preserve">Delete all entries from Appointments table </w:t>
+      </w:r>
+    </w:p>
+    <w:p/>
+    <w:p>
+      <w:r>
+        <w:t xml:space="preserve">Open </w:t>
+      </w:r>
+      <w:proofErr w:type="spellStart"/>
+      <w:r>
+        <w:t>Sql</w:t>
+      </w:r>
+      <w:proofErr w:type="spellEnd"/>
+      <w:r>
+        <w:t xml:space="preserve"> server management studio</w:t>
+      </w:r>
+    </w:p>
+    <w:p>
+      <w:r>
+        <w:t xml:space="preserve">Go to New Query </w:t>
+      </w:r>
+    </w:p>
+    <w:p>
+      <w:r>
+        <w:rPr>
+          <w:noProof/>
+        </w:rPr>
+        <w:lastRenderedPageBreak/>
+        <w:drawing>
+          <wp:inline distT="0" distB="0" distL="0" distR="0" wp14:anchorId="6C2B2632" wp14:editId="15A16F60">
+            <wp:extent cx="5932170" cy="3065780"/>
+            <wp:effectExtent l="0" t="0" r="0" b="1270"/>
+            <wp:docPr id="69525984" name="Picture 1"/>
+            <wp:cNvGraphicFramePr>
+              <a:graphicFrameLocks xmlns:a="http://schemas.openxmlformats.org/drawingml/2006/main" noChangeAspect="1"/>
+            </wp:cNvGraphicFramePr>
+            <a:graphic xmlns:a="http://schemas.openxmlformats.org/drawingml/2006/main">
+              <a:graphicData uri="http://schemas.openxmlformats.org/drawingml/2006/picture">
+                <pic:pic xmlns:pic="http://schemas.openxmlformats.org/drawingml/2006/picture">
+                  <pic:nvPicPr>
+                    <pic:cNvPr id="0" name="Picture 1"/>
+                    <pic:cNvPicPr>
+                      <a:picLocks noChangeAspect="1" noChangeArrowheads="1"/>
+                    </pic:cNvPicPr>
+                  </pic:nvPicPr>
+                  <pic:blipFill>
+                    <a:blip r:embed="rId6" cstate="print">
+                      <a:extLst>
+                        <a:ext uri="{28A0092B-C50C-407E-A947-70E740481C1C}">
+                          <a14:useLocalDpi xmlns:a14="http://schemas.microsoft.com/office/drawing/2010/main" val="0"/>
+                        </a:ext>
+                      </a:extLst>
+                    </a:blip>
+                    <a:srcRect/>
+                    <a:stretch>
+                      <a:fillRect/>
+                    </a:stretch>
+                  </pic:blipFill>
+                  <pic:spPr bwMode="auto">
+                    <a:xfrm>
+                      <a:off x="0" y="0"/>
+                      <a:ext cx="5932170" cy="3065780"/>
+                    </a:xfrm>
+                    <a:prstGeom prst="rect">
+                      <a:avLst/>
+                    </a:prstGeom>
+                    <a:noFill/>
+                    <a:ln>
+                      <a:noFill/>
+                    </a:ln>
+                  </pic:spPr>
+                </pic:pic>
+              </a:graphicData>
+            </a:graphic>
+          </wp:inline>
+        </w:drawing>
+      </w:r>
+    </w:p>
+    <w:p>
+      <w:pPr>
+        <w:rPr>
+          <w:rFonts w:ascii="Consolas" w:hAnsi="Consolas" w:cs="Consolas"/>
+          <w:color w:val="008000"/>
+          <w:kern w:val="0"/>
+          <w:sz w:val="19"/>
+          <w:szCs w:val="19"/>
+        </w:rPr>
+      </w:pPr>
+      <w:r>
+        <w:rPr>
+          <w:rFonts w:ascii="Consolas" w:hAnsi="Consolas" w:cs="Consolas"/>
+          <w:color w:val="008000"/>
+          <w:kern w:val="0"/>
+          <w:sz w:val="19"/>
+          <w:szCs w:val="19"/>
+        </w:rPr>
+        <w:br/>
+      </w:r>
+      <w:r>
+        <w:t>Paste this query:</w:t>
+      </w:r>
+    </w:p>
+    <w:p>
+      <w:pPr>
+        <w:rPr>
+          <w:rFonts w:ascii="Consolas" w:hAnsi="Consolas" w:cs="Consolas"/>
+          <w:color w:val="008000"/>
+          <w:kern w:val="0"/>
+          <w:sz w:val="19"/>
+          <w:szCs w:val="19"/>
+        </w:rPr>
+      </w:pPr>
+      <w:r>
+        <w:rPr>
+          <w:rFonts w:ascii="Consolas" w:hAnsi="Consolas" w:cs="Consolas"/>
+          <w:color w:val="008000"/>
+          <w:kern w:val="0"/>
+          <w:sz w:val="19"/>
+          <w:szCs w:val="19"/>
+        </w:rPr>
+        <w:t>DELETE FROM [</w:t>
+      </w:r>
+      <w:proofErr w:type="spellStart"/>
+      <w:r>
+        <w:rPr>
+          <w:rFonts w:ascii="Consolas" w:hAnsi="Consolas" w:cs="Consolas"/>
+          <w:color w:val="008000"/>
+          <w:kern w:val="0"/>
+          <w:sz w:val="19"/>
+          <w:szCs w:val="19"/>
+        </w:rPr>
+        <w:t>CabinetStomatologic</w:t>
+      </w:r>
+      <w:proofErr w:type="spellEnd"/>
+      <w:r>
+        <w:rPr>
+          <w:rFonts w:ascii="Consolas" w:hAnsi="Consolas" w:cs="Consolas"/>
+          <w:color w:val="008000"/>
+          <w:kern w:val="0"/>
+          <w:sz w:val="19"/>
+          <w:szCs w:val="19"/>
+        </w:rPr>
+        <w:t>].[</w:t>
+      </w:r>
+      <w:proofErr w:type="spellStart"/>
+      <w:r>
+        <w:rPr>
+          <w:rFonts w:ascii="Consolas" w:hAnsi="Consolas" w:cs="Consolas"/>
+          <w:color w:val="008000"/>
+          <w:kern w:val="0"/>
+          <w:sz w:val="19"/>
+          <w:szCs w:val="19"/>
+        </w:rPr>
+        <w:t>dbo</w:t>
+      </w:r>
+      <w:proofErr w:type="spellEnd"/>
+      <w:r>
+        <w:rPr>
+          <w:rFonts w:ascii="Consolas" w:hAnsi="Consolas" w:cs="Consolas"/>
+          <w:color w:val="008000"/>
+          <w:kern w:val="0"/>
+          <w:sz w:val="19"/>
+          <w:szCs w:val="19"/>
+        </w:rPr>
+        <w:t>].[Appointments]</w:t>
+      </w:r>
+    </w:p>
+    <w:p>
+      <w:pPr>
+        <w:rPr>
+          <w:rFonts w:ascii="Consolas" w:hAnsi="Consolas" w:cs="Consolas"/>
+          <w:color w:val="008000"/>
+          <w:kern w:val="0"/>
+          <w:sz w:val="19"/>
+          <w:szCs w:val="19"/>
+        </w:rPr>
+      </w:pPr>
+    </w:p>
+    <w:p>
+      <w:r>
+        <w:t>Press Execute</w:t>
+      </w:r>
+      <w:r>
+        <w:t>:</w:t>
+      </w:r>
+      <w:r>
+        <w:rPr>
+          <w:rFonts w:ascii="Consolas" w:hAnsi="Consolas" w:cs="Consolas"/>
+          <w:color w:val="008000"/>
+          <w:kern w:val="0"/>
+          <w:sz w:val="19"/>
+          <w:szCs w:val="19"/>
+        </w:rPr>
+        <w:br/>
+      </w:r>
+      <w:r>
+        <w:rPr>
+          <w:rFonts w:ascii="Consolas" w:hAnsi="Consolas" w:cs="Consolas"/>
+          <w:color w:val="008000"/>
+          <w:kern w:val="0"/>
+          <w:sz w:val="19"/>
+          <w:szCs w:val="19"/>
+        </w:rPr>
+        <w:br/>
+      </w:r>
+      <w:r>
+        <w:rPr>
+          <w:noProof/>
+        </w:rPr>
+        <w:drawing>
+          <wp:inline distT="0" distB="0" distL="0" distR="0" wp14:anchorId="21A8DC9C" wp14:editId="1506B68C">
+            <wp:extent cx="5932170" cy="3065780"/>
+            <wp:effectExtent l="0" t="0" r="0" b="1270"/>
+            <wp:docPr id="1533540737" name="Picture 2"/>
+            <wp:cNvGraphicFramePr>
+              <a:graphicFrameLocks xmlns:a="http://schemas.openxmlformats.org/drawingml/2006/main" noChangeAspect="1"/>
+            </wp:cNvGraphicFramePr>
+            <a:graphic xmlns:a="http://schemas.openxmlformats.org/drawingml/2006/main">
+              <a:graphicData uri="http://schemas.openxmlformats.org/drawingml/2006/picture">
+                <pic:pic xmlns:pic="http://schemas.openxmlformats.org/drawingml/2006/picture">
+                  <pic:nvPicPr>
+                    <pic:cNvPr id="0" name="Picture 2"/>
+                    <pic:cNvPicPr>
+                      <a:picLocks noChangeAspect="1" noChangeArrowheads="1"/>
+                    </pic:cNvPicPr>
+                  </pic:nvPicPr>
+                  <pic:blipFill>
+                    <a:blip r:embed="rId7" cstate="print">
+                      <a:extLst>
+                        <a:ext uri="{28A0092B-C50C-407E-A947-70E740481C1C}">
+                          <a14:useLocalDpi xmlns:a14="http://schemas.microsoft.com/office/drawing/2010/main" val="0"/>
+                        </a:ext>
+                      </a:extLst>
+                    </a:blip>
+                    <a:srcRect/>
+                    <a:stretch>
+                      <a:fillRect/>
+                    </a:stretch>
+                  </pic:blipFill>
+                  <pic:spPr bwMode="auto">
+                    <a:xfrm>
+                      <a:off x="0" y="0"/>
+                      <a:ext cx="5932170" cy="3065780"/>
+                    </a:xfrm>
+                    <a:prstGeom prst="rect">
+                      <a:avLst/>
+                    </a:prstGeom>
+                    <a:noFill/>
+                    <a:ln>
+                      <a:noFill/>
+                    </a:ln>
+                  </pic:spPr>
+                </pic:pic>
+              </a:graphicData>
+            </a:graphic>
+          </wp:inline>
+        </w:drawing>
       </w:r>
     </w:p>
     <w:sectPr>
@@ -4150,6 +4414,7 @@
   <w:style w:type="paragraph" w:default="1" w:styleId="Normal">
     <w:name w:val="Normal"/>
     <w:qFormat/>
+    <w:rsid w:val="00AD68CF"/>
   </w:style>
   <w:style w:type="paragraph" w:styleId="Heading1">
     <w:name w:val="heading 1"/>

</xml_diff>